<commit_message>
Final signed version of M1 CDR 15122023
</commit_message>
<xml_diff>
--- a/Module1/M1project/CAS-ADS-M1-Project_BecerraP.docx
+++ b/Module1/M1project/CAS-ADS-M1-Project_BecerraP.docx
@@ -51,7 +51,6 @@
           <w:lang w:val="en-GB"/>
         </w:rPr>
       </w:pPr>
-      <w:proofErr w:type="spellStart"/>
       <w:r>
         <w:rPr>
           <w:rFonts w:ascii="Helvetica Neue" w:hAnsi="Helvetica Neue"/>
@@ -60,18 +59,7 @@
           <w:szCs w:val="20"/>
           <w:lang w:val="en-GB"/>
         </w:rPr>
-        <w:t>Grüneckweg</w:t>
-      </w:r>
-      <w:proofErr w:type="spellEnd"/>
-      <w:r>
-        <w:rPr>
-          <w:rFonts w:ascii="Helvetica Neue" w:hAnsi="Helvetica Neue"/>
-          <w:color w:val="666666"/>
-          <w:sz w:val="20"/>
-          <w:szCs w:val="20"/>
-          <w:lang w:val="en-GB"/>
-        </w:rPr>
-        <w:t xml:space="preserve"> 10B, CH-3006, Bern </w:t>
+        <w:t xml:space="preserve">Grüneckweg 10B, CH-3006, Bern </w:t>
       </w:r>
     </w:p>
     <w:p>
@@ -489,19 +477,8 @@
           <w:szCs w:val="20"/>
           <w:lang w:val="en-GB"/>
         </w:rPr>
-        <w:t xml:space="preserve">environmental </w:t>
-      </w:r>
-      <w:proofErr w:type="spellStart"/>
-      <w:r>
-        <w:rPr>
-          <w:rFonts w:ascii="Helvetica Neue" w:hAnsi="Helvetica Neue"/>
-          <w:sz w:val="20"/>
-          <w:szCs w:val="20"/>
-          <w:lang w:val="en-GB"/>
-        </w:rPr>
-        <w:t>modeling</w:t>
-      </w:r>
-      <w:proofErr w:type="spellEnd"/>
+        <w:t>environmental modeling</w:t>
+      </w:r>
       <w:r>
         <w:rPr>
           <w:rFonts w:ascii="Helvetica Neue" w:hAnsi="Helvetica Neue"/>
@@ -1388,25 +1365,7 @@
                 <w:noProof/>
                 <w:lang w:val="en-GB"/>
               </w:rPr>
-              <w:t>7 Data M</w:t>
-            </w:r>
-            <w:r>
-              <w:rPr>
-                <w:rStyle w:val="Hyperlink"/>
-                <w:rFonts w:ascii="Helvetica Neue" w:hAnsi="Helvetica Neue"/>
-                <w:noProof/>
-                <w:lang w:val="en-GB"/>
-              </w:rPr>
-              <w:t>o</w:t>
-            </w:r>
-            <w:r>
-              <w:rPr>
-                <w:rStyle w:val="Hyperlink"/>
-                <w:rFonts w:ascii="Helvetica Neue" w:hAnsi="Helvetica Neue"/>
-                <w:noProof/>
-                <w:lang w:val="en-GB"/>
-              </w:rPr>
-              <w:t>del</w:t>
+              <w:t>7 Data Model</w:t>
             </w:r>
             <w:r>
               <w:rPr>
@@ -2489,25 +2448,14 @@
         </w:rPr>
         <w:t xml:space="preserve">can be classified by shared physical or chemical properties, which often indicate a common formation environment. Sedimentary layers – or “facies” – can be classified by their </w:t>
       </w:r>
-      <w:proofErr w:type="spellStart"/>
-      <w:r>
-        <w:rPr>
-          <w:rFonts w:ascii="Helvetica Neue" w:hAnsi="Helvetica Neue"/>
-          <w:sz w:val="20"/>
-          <w:szCs w:val="20"/>
-          <w:lang w:val="en-GB"/>
-        </w:rPr>
-        <w:t>lithoclastic</w:t>
-      </w:r>
-      <w:proofErr w:type="spellEnd"/>
-      <w:r>
-        <w:rPr>
-          <w:rFonts w:ascii="Helvetica Neue" w:hAnsi="Helvetica Neue"/>
-          <w:sz w:val="20"/>
-          <w:szCs w:val="20"/>
-          <w:lang w:val="en-GB"/>
-        </w:rPr>
-        <w:t xml:space="preserve"> type, which is related to the average grain size of the sediment (e.g. sand vs. gravel in the case of unconsolidated sediments). This classification is done through visual analysis, requires sedimentological expertise, and often takes several months per core to complete. </w:t>
+      <w:r>
+        <w:rPr>
+          <w:rFonts w:ascii="Helvetica Neue" w:hAnsi="Helvetica Neue"/>
+          <w:sz w:val="20"/>
+          <w:szCs w:val="20"/>
+          <w:lang w:val="en-GB"/>
+        </w:rPr>
+        <w:t xml:space="preserve">lithoclastic type, which is related to the average grain size of the sediment (e.g. sand vs. gravel in the case of unconsolidated sediments). This classification is done through visual analysis, requires sedimentological expertise, and often takes several months per core to complete. </w:t>
       </w:r>
       <w:r>
         <w:rPr>
@@ -2898,27 +2846,7 @@
           <w:szCs w:val="20"/>
           <w:lang w:val="en-GB"/>
         </w:rPr>
-        <w:t xml:space="preserve">depth vs. </w:t>
-      </w:r>
-      <w:proofErr w:type="spellStart"/>
-      <w:r>
-        <w:rPr>
-          <w:rFonts w:ascii="Helvetica Neue" w:hAnsi="Helvetica Neue"/>
-          <w:sz w:val="20"/>
-          <w:szCs w:val="20"/>
-          <w:lang w:val="en-GB"/>
-        </w:rPr>
-        <w:t>lithoclastic</w:t>
-      </w:r>
-      <w:proofErr w:type="spellEnd"/>
-      <w:r>
-        <w:rPr>
-          <w:rFonts w:ascii="Helvetica Neue" w:hAnsi="Helvetica Neue"/>
-          <w:sz w:val="20"/>
-          <w:szCs w:val="20"/>
-          <w:lang w:val="en-GB"/>
-        </w:rPr>
-        <w:t xml:space="preserve"> type) that can be compared with the visual classification performed previously</w:t>
+        <w:t>depth vs. lithoclastic type) that can be compared with the visual classification performed previously</w:t>
       </w:r>
       <w:r>
         <w:rPr>
@@ -4037,27 +3965,7 @@
           <w:szCs w:val="20"/>
           <w:lang w:val="en-GB"/>
         </w:rPr>
-        <w:t xml:space="preserve">. I will use </w:t>
-      </w:r>
-      <w:proofErr w:type="spellStart"/>
-      <w:r>
-        <w:rPr>
-          <w:rFonts w:ascii="Helvetica Neue" w:hAnsi="Helvetica Neue"/>
-          <w:sz w:val="20"/>
-          <w:szCs w:val="20"/>
-          <w:lang w:val="en-GB"/>
-        </w:rPr>
-        <w:t>Jupyter</w:t>
-      </w:r>
-      <w:proofErr w:type="spellEnd"/>
-      <w:r>
-        <w:rPr>
-          <w:rFonts w:ascii="Helvetica Neue" w:hAnsi="Helvetica Neue"/>
-          <w:sz w:val="20"/>
-          <w:szCs w:val="20"/>
-          <w:lang w:val="en-GB"/>
-        </w:rPr>
-        <w:t xml:space="preserve"> notebooks </w:t>
+        <w:t xml:space="preserve">. I will use Jupyter notebooks </w:t>
       </w:r>
       <w:r>
         <w:rPr>
@@ -4165,27 +4073,7 @@
           <w:szCs w:val="20"/>
           <w:lang w:val="en-GB"/>
         </w:rPr>
-        <w:t>(.</w:t>
-      </w:r>
-      <w:proofErr w:type="spellStart"/>
-      <w:r>
-        <w:rPr>
-          <w:rFonts w:ascii="Helvetica Neue" w:hAnsi="Helvetica Neue"/>
-          <w:sz w:val="20"/>
-          <w:szCs w:val="20"/>
-          <w:lang w:val="en-GB"/>
-        </w:rPr>
-        <w:t>py</w:t>
-      </w:r>
-      <w:proofErr w:type="spellEnd"/>
-      <w:r>
-        <w:rPr>
-          <w:rFonts w:ascii="Helvetica Neue" w:hAnsi="Helvetica Neue"/>
-          <w:sz w:val="20"/>
-          <w:szCs w:val="20"/>
-          <w:lang w:val="en-GB"/>
-        </w:rPr>
-        <w:t>) files for easier application</w:t>
+        <w:t>(.py) files for easier application</w:t>
       </w:r>
       <w:r>
         <w:rPr>
@@ -4463,7 +4351,6 @@
           <w:lang w:val="en-GB"/>
         </w:rPr>
       </w:pPr>
-      <w:proofErr w:type="spellStart"/>
       <w:r>
         <w:rPr>
           <w:rFonts w:ascii="Helvetica Neue" w:hAnsi="Helvetica Neue"/>
@@ -4473,7 +4360,6 @@
         </w:rPr>
         <w:t>Numpy</w:t>
       </w:r>
-      <w:proofErr w:type="spellEnd"/>
       <w:r>
         <w:rPr>
           <w:rFonts w:ascii="Helvetica Neue" w:hAnsi="Helvetica Neue"/>
@@ -4561,47 +4447,14 @@
           <w:lang w:val="en-GB"/>
         </w:rPr>
       </w:pPr>
-      <w:proofErr w:type="spellStart"/>
-      <w:r>
-        <w:rPr>
-          <w:rFonts w:ascii="Helvetica Neue" w:hAnsi="Helvetica Neue"/>
-          <w:sz w:val="20"/>
-          <w:szCs w:val="20"/>
-          <w:lang w:val="en-GB"/>
-        </w:rPr>
-        <w:t>Scipy</w:t>
-      </w:r>
-      <w:proofErr w:type="spellEnd"/>
-      <w:r>
-        <w:rPr>
-          <w:rFonts w:ascii="Helvetica Neue" w:hAnsi="Helvetica Neue"/>
-          <w:sz w:val="20"/>
-          <w:szCs w:val="20"/>
-          <w:lang w:val="en-GB"/>
-        </w:rPr>
-        <w:t xml:space="preserve"> (primarily </w:t>
-      </w:r>
-      <w:proofErr w:type="spellStart"/>
-      <w:proofErr w:type="gramStart"/>
-      <w:r>
-        <w:rPr>
-          <w:rFonts w:ascii="Helvetica Neue" w:hAnsi="Helvetica Neue"/>
-          <w:sz w:val="20"/>
-          <w:szCs w:val="20"/>
-          <w:lang w:val="en-GB"/>
-        </w:rPr>
-        <w:t>scipy.stats</w:t>
-      </w:r>
-      <w:proofErr w:type="spellEnd"/>
-      <w:proofErr w:type="gramEnd"/>
-      <w:r>
-        <w:rPr>
-          <w:rFonts w:ascii="Helvetica Neue" w:hAnsi="Helvetica Neue"/>
-          <w:sz w:val="20"/>
-          <w:szCs w:val="20"/>
-          <w:lang w:val="en-GB"/>
-        </w:rPr>
-        <w:t>) [</w:t>
+      <w:r>
+        <w:rPr>
+          <w:rFonts w:ascii="Helvetica Neue" w:hAnsi="Helvetica Neue"/>
+          <w:sz w:val="20"/>
+          <w:szCs w:val="20"/>
+          <w:lang w:val="en-GB"/>
+        </w:rPr>
+        <w:t>Scipy (primarily scipy.stats) [</w:t>
       </w:r>
       <w:r>
         <w:rPr>
@@ -4654,25 +4507,14 @@
           <w:lang w:val="en-GB"/>
         </w:rPr>
       </w:pPr>
-      <w:proofErr w:type="spellStart"/>
-      <w:r>
-        <w:rPr>
-          <w:rFonts w:ascii="Helvetica Neue" w:hAnsi="Helvetica Neue"/>
-          <w:sz w:val="20"/>
-          <w:szCs w:val="20"/>
-          <w:lang w:val="en-GB"/>
-        </w:rPr>
-        <w:t>Statsmodels</w:t>
-      </w:r>
-      <w:proofErr w:type="spellEnd"/>
-      <w:r>
-        <w:rPr>
-          <w:rFonts w:ascii="Helvetica Neue" w:hAnsi="Helvetica Neue"/>
-          <w:sz w:val="20"/>
-          <w:szCs w:val="20"/>
-          <w:lang w:val="en-GB"/>
-        </w:rPr>
-        <w:t xml:space="preserve"> [</w:t>
+      <w:r>
+        <w:rPr>
+          <w:rFonts w:ascii="Helvetica Neue" w:hAnsi="Helvetica Neue"/>
+          <w:sz w:val="20"/>
+          <w:szCs w:val="20"/>
+          <w:lang w:val="en-GB"/>
+        </w:rPr>
+        <w:t>Statsmodels [</w:t>
       </w:r>
       <w:r>
         <w:rPr>
@@ -4936,19 +4778,8 @@
           <w:szCs w:val="20"/>
           <w:lang w:val="en-GB"/>
         </w:rPr>
-        <w:t xml:space="preserve"> and predictive data </w:t>
-      </w:r>
-      <w:proofErr w:type="gramStart"/>
-      <w:r>
-        <w:rPr>
-          <w:rFonts w:ascii="Helvetica Neue" w:hAnsi="Helvetica Neue"/>
-          <w:sz w:val="20"/>
-          <w:szCs w:val="20"/>
-          <w:lang w:val="en-GB"/>
-        </w:rPr>
-        <w:t>analysis</w:t>
-      </w:r>
-      <w:proofErr w:type="gramEnd"/>
+        <w:t xml:space="preserve"> and predictive data analysis</w:t>
+      </w:r>
     </w:p>
     <w:p>
       <w:pPr>
@@ -5109,7 +4940,6 @@
           <w:lang w:val="en-GB"/>
         </w:rPr>
       </w:pPr>
-      <w:proofErr w:type="spellStart"/>
       <w:r>
         <w:rPr>
           <w:rFonts w:ascii="Helvetica Neue" w:hAnsi="Helvetica Neue"/>
@@ -5119,7 +4949,6 @@
         </w:rPr>
         <w:t>Matplotlib.pyplot</w:t>
       </w:r>
-      <w:proofErr w:type="spellEnd"/>
       <w:r>
         <w:rPr>
           <w:rFonts w:ascii="Helvetica Neue" w:hAnsi="Helvetica Neue"/>
@@ -5198,7 +5027,6 @@
           <w:lang w:val="en-GB"/>
         </w:rPr>
       </w:pPr>
-      <w:proofErr w:type="spellStart"/>
       <w:r>
         <w:rPr>
           <w:rFonts w:ascii="Helvetica Neue" w:hAnsi="Helvetica Neue"/>
@@ -5208,7 +5036,6 @@
         </w:rPr>
         <w:t>Mpltern</w:t>
       </w:r>
-      <w:proofErr w:type="spellEnd"/>
       <w:r>
         <w:rPr>
           <w:rFonts w:ascii="Helvetica Neue" w:hAnsi="Helvetica Neue"/>
@@ -5365,25 +5192,14 @@
           <w:lang w:val="en-GB"/>
         </w:rPr>
       </w:pPr>
-      <w:proofErr w:type="spellStart"/>
-      <w:r>
-        <w:rPr>
-          <w:rFonts w:ascii="Helvetica Neue" w:hAnsi="Helvetica Neue"/>
-          <w:sz w:val="20"/>
-          <w:szCs w:val="20"/>
-          <w:lang w:val="en-GB"/>
-        </w:rPr>
-        <w:t>Plotly</w:t>
-      </w:r>
-      <w:proofErr w:type="spellEnd"/>
-      <w:r>
-        <w:rPr>
-          <w:rFonts w:ascii="Helvetica Neue" w:hAnsi="Helvetica Neue"/>
-          <w:sz w:val="20"/>
-          <w:szCs w:val="20"/>
-          <w:lang w:val="en-GB"/>
-        </w:rPr>
-        <w:t xml:space="preserve"> [</w:t>
+      <w:r>
+        <w:rPr>
+          <w:rFonts w:ascii="Helvetica Neue" w:hAnsi="Helvetica Neue"/>
+          <w:sz w:val="20"/>
+          <w:szCs w:val="20"/>
+          <w:lang w:val="en-GB"/>
+        </w:rPr>
+        <w:t>Plotly [</w:t>
       </w:r>
       <w:r>
         <w:rPr>
@@ -5401,19 +5217,8 @@
           <w:szCs w:val="20"/>
           <w:lang w:val="en-GB"/>
         </w:rPr>
-        <w:t xml:space="preserve">] – Data analytics </w:t>
-      </w:r>
-      <w:proofErr w:type="gramStart"/>
-      <w:r>
-        <w:rPr>
-          <w:rFonts w:ascii="Helvetica Neue" w:hAnsi="Helvetica Neue"/>
-          <w:sz w:val="20"/>
-          <w:szCs w:val="20"/>
-          <w:lang w:val="en-GB"/>
-        </w:rPr>
-        <w:t>plotting</w:t>
-      </w:r>
-      <w:proofErr w:type="gramEnd"/>
+        <w:t>] – Data analytics plotting</w:t>
+      </w:r>
     </w:p>
     <w:p>
       <w:pPr>
@@ -5642,25 +5447,14 @@
         </w:rPr>
         <w:t xml:space="preserve"> </w:t>
       </w:r>
-      <w:proofErr w:type="spellStart"/>
-      <w:r>
-        <w:rPr>
-          <w:rFonts w:ascii="Helvetica Neue" w:hAnsi="Helvetica Neue"/>
-          <w:sz w:val="20"/>
-          <w:szCs w:val="20"/>
-          <w:lang w:val="en-GB"/>
-        </w:rPr>
-        <w:t>Overdeepened</w:t>
-      </w:r>
-      <w:proofErr w:type="spellEnd"/>
-      <w:r>
-        <w:rPr>
-          <w:rFonts w:ascii="Helvetica Neue" w:hAnsi="Helvetica Neue"/>
-          <w:sz w:val="20"/>
-          <w:szCs w:val="20"/>
-          <w:lang w:val="en-GB"/>
-        </w:rPr>
-        <w:t xml:space="preserve"> Alpine Valleys) project [2</w:t>
+      <w:r>
+        <w:rPr>
+          <w:rFonts w:ascii="Helvetica Neue" w:hAnsi="Helvetica Neue"/>
+          <w:sz w:val="20"/>
+          <w:szCs w:val="20"/>
+          <w:lang w:val="en-GB"/>
+        </w:rPr>
+        <w:t>Overdeepened Alpine Valleys) project [2</w:t>
       </w:r>
       <w:r>
         <w:rPr>
@@ -5879,27 +5673,7 @@
           <w:szCs w:val="20"/>
           <w:lang w:val="en-GB"/>
         </w:rPr>
-        <w:t xml:space="preserve">, and more importantly, </w:t>
-      </w:r>
-      <w:proofErr w:type="spellStart"/>
-      <w:r>
-        <w:rPr>
-          <w:rFonts w:ascii="Helvetica Neue" w:hAnsi="Helvetica Neue"/>
-          <w:sz w:val="20"/>
-          <w:szCs w:val="20"/>
-          <w:lang w:val="en-GB"/>
-        </w:rPr>
-        <w:t>labeled</w:t>
-      </w:r>
-      <w:proofErr w:type="spellEnd"/>
-      <w:r>
-        <w:rPr>
-          <w:rFonts w:ascii="Helvetica Neue" w:hAnsi="Helvetica Neue"/>
-          <w:sz w:val="20"/>
-          <w:szCs w:val="20"/>
-          <w:lang w:val="en-GB"/>
-        </w:rPr>
-        <w:t xml:space="preserve"> according to the lithotype. According to [1], up to 14 lithotypes could be identified, but the range of lithotypes is relatively continuous, </w:t>
+        <w:t xml:space="preserve">, and more importantly, labeled according to the lithotype. According to [1], up to 14 lithotypes could be identified, but the range of lithotypes is relatively continuous, </w:t>
       </w:r>
       <w:r>
         <w:rPr>
@@ -5936,27 +5710,7 @@
           <w:szCs w:val="20"/>
           <w:lang w:val="en-GB"/>
         </w:rPr>
-        <w:t xml:space="preserve">the four types to be considered will be: </w:t>
-      </w:r>
-      <w:proofErr w:type="spellStart"/>
-      <w:r>
-        <w:rPr>
-          <w:rFonts w:ascii="Helvetica Neue" w:hAnsi="Helvetica Neue"/>
-          <w:sz w:val="20"/>
-          <w:szCs w:val="20"/>
-          <w:lang w:val="en-GB"/>
-        </w:rPr>
-        <w:t>Diamict</w:t>
-      </w:r>
-      <w:proofErr w:type="spellEnd"/>
-      <w:r>
-        <w:rPr>
-          <w:rFonts w:ascii="Helvetica Neue" w:hAnsi="Helvetica Neue"/>
-          <w:sz w:val="20"/>
-          <w:szCs w:val="20"/>
-          <w:lang w:val="en-GB"/>
-        </w:rPr>
-        <w:t xml:space="preserve">, Gravel, Sand, and Fines (see next section).  </w:t>
+        <w:t xml:space="preserve">the four types to be considered will be: Diamict, Gravel, Sand, and Fines (see next section).  </w:t>
       </w:r>
     </w:p>
     <w:p>
@@ -6124,27 +5878,7 @@
           <w:szCs w:val="20"/>
           <w:lang w:val="en-GB"/>
         </w:rPr>
-        <w:t xml:space="preserve">. E.g. there are certain sections of the core where the quality of the core material was not high enough, or where the core itself was destroyed. In these </w:t>
-      </w:r>
-      <w:proofErr w:type="gramStart"/>
-      <w:r>
-        <w:rPr>
-          <w:rFonts w:ascii="Helvetica Neue" w:hAnsi="Helvetica Neue"/>
-          <w:sz w:val="20"/>
-          <w:szCs w:val="20"/>
-          <w:lang w:val="en-GB"/>
-        </w:rPr>
-        <w:t>cases</w:t>
-      </w:r>
-      <w:proofErr w:type="gramEnd"/>
-      <w:r>
-        <w:rPr>
-          <w:rFonts w:ascii="Helvetica Neue" w:hAnsi="Helvetica Neue"/>
-          <w:sz w:val="20"/>
-          <w:szCs w:val="20"/>
-          <w:lang w:val="en-GB"/>
-        </w:rPr>
-        <w:t xml:space="preserve"> it is not possible to keep a high quality image. The MSCL log data can be used to assess which sections can be ruled out.</w:t>
+        <w:t>. E.g. there are certain sections of the core where the quality of the core material was not high enough, or where the core itself was destroyed. In these cases it is not possible to keep a high quality image. The MSCL log data can be used to assess which sections can be ruled out.</w:t>
       </w:r>
       <w:r>
         <w:rPr>
@@ -6219,19 +5953,8 @@
           <w:szCs w:val="20"/>
           <w:lang w:val="en-GB"/>
         </w:rPr>
-        <w:t xml:space="preserve"> and </w:t>
-      </w:r>
-      <w:proofErr w:type="spellStart"/>
-      <w:r>
-        <w:rPr>
-          <w:rFonts w:ascii="Helvetica Neue" w:hAnsi="Helvetica Neue"/>
-          <w:sz w:val="20"/>
-          <w:szCs w:val="20"/>
-          <w:lang w:val="en-GB"/>
-        </w:rPr>
-        <w:t>labeled</w:t>
-      </w:r>
-      <w:proofErr w:type="spellEnd"/>
+        <w:t xml:space="preserve"> and labeled</w:t>
+      </w:r>
       <w:r>
         <w:rPr>
           <w:rFonts w:ascii="Helvetica Neue" w:hAnsi="Helvetica Neue"/>
@@ -6735,27 +6458,7 @@
           <w:szCs w:val="20"/>
           <w:lang w:val="en-GB"/>
         </w:rPr>
-        <w:t xml:space="preserve">Figure 2 shows the four major lithological types identified by [1], and which will be used to label the images accordingly. These types are present in all 11 sites and are therefore representative of the major lithotypes encountered in the study area. Note that, at least for the public data, </w:t>
-      </w:r>
-      <w:proofErr w:type="spellStart"/>
-      <w:r>
-        <w:rPr>
-          <w:rFonts w:ascii="Helvetica Neue" w:hAnsi="Helvetica Neue"/>
-          <w:sz w:val="20"/>
-          <w:szCs w:val="20"/>
-          <w:lang w:val="en-GB"/>
-        </w:rPr>
-        <w:t>labeling</w:t>
-      </w:r>
-      <w:proofErr w:type="spellEnd"/>
-      <w:r>
-        <w:rPr>
-          <w:rFonts w:ascii="Helvetica Neue" w:hAnsi="Helvetica Neue"/>
-          <w:sz w:val="20"/>
-          <w:szCs w:val="20"/>
-          <w:lang w:val="en-GB"/>
-        </w:rPr>
-        <w:t xml:space="preserve"> is </w:t>
+        <w:t xml:space="preserve">Figure 2 shows the four major lithological types identified by [1], and which will be used to label the images accordingly. These types are present in all 11 sites and are therefore representative of the major lithotypes encountered in the study area. Note that, at least for the public data, labeling is </w:t>
       </w:r>
       <w:r>
         <w:rPr>
@@ -6986,25 +6689,7 @@
                                 <w:sz w:val="18"/>
                                 <w:szCs w:val="18"/>
                               </w:rPr>
-                              <w:t xml:space="preserve"> The “cleaned” data excludes all </w:t>
-                            </w:r>
-                            <w:proofErr w:type="spellStart"/>
-                            <w:r>
-                              <w:rPr>
-                                <w:rFonts w:ascii="Helvetica Neue" w:hAnsi="Helvetica Neue"/>
-                                <w:sz w:val="18"/>
-                                <w:szCs w:val="18"/>
-                              </w:rPr>
-                              <w:t>NaNs</w:t>
-                            </w:r>
-                            <w:proofErr w:type="spellEnd"/>
-                            <w:r>
-                              <w:rPr>
-                                <w:rFonts w:ascii="Helvetica Neue" w:hAnsi="Helvetica Neue"/>
-                                <w:sz w:val="18"/>
-                                <w:szCs w:val="18"/>
-                              </w:rPr>
-                              <w:t xml:space="preserve"> and includes only high-quality (undisturbed to slightly disturbed) core sections. </w:t>
+                              <w:t xml:space="preserve"> The “cleaned” data excludes all NaNs and includes only high-quality (undisturbed to slightly disturbed) core sections. </w:t>
                             </w:r>
                           </w:p>
                         </w:txbxContent>
@@ -7105,7 +6790,7 @@
           <w:lang w:val="en-GB"/>
         </w:rPr>
         <w:drawing>
-          <wp:inline distT="0" distB="0" distL="0" distR="0" wp14:anchorId="2EBDDB03" wp14:editId="033A0625">
+          <wp:inline distT="0" distB="0" distL="0" distR="0" wp14:anchorId="2EBDDB03" wp14:editId="333D5D5F">
             <wp:extent cx="5140158" cy="4532243"/>
             <wp:effectExtent l="0" t="0" r="3810" b="1905"/>
             <wp:docPr id="93442430" name="Picture 4" descr="A screenshot of a graph&#10;&#10;Description automatically generated"/>
@@ -7881,27 +7566,7 @@
           <w:szCs w:val="20"/>
           <w:lang w:val="en-GB"/>
         </w:rPr>
-        <w:t xml:space="preserve"> of the total number of images, 400 will be usable if only the public cores are </w:t>
-      </w:r>
-      <w:proofErr w:type="gramStart"/>
-      <w:r>
-        <w:rPr>
-          <w:rFonts w:ascii="Helvetica Neue" w:hAnsi="Helvetica Neue"/>
-          <w:sz w:val="20"/>
-          <w:szCs w:val="20"/>
-          <w:lang w:val="en-GB"/>
-        </w:rPr>
-        <w:t>taken into account</w:t>
-      </w:r>
-      <w:proofErr w:type="gramEnd"/>
-      <w:r>
-        <w:rPr>
-          <w:rFonts w:ascii="Helvetica Neue" w:hAnsi="Helvetica Neue"/>
-          <w:sz w:val="20"/>
-          <w:szCs w:val="20"/>
-          <w:lang w:val="en-GB"/>
-        </w:rPr>
-        <w:t xml:space="preserve">, while ~1500 will be usable if all 11 cores are considered. </w:t>
+        <w:t xml:space="preserve"> of the total number of images, 400 will be usable if only the public cores are taken into account, while ~1500 will be usable if all 11 cores are considered. </w:t>
       </w:r>
     </w:p>
     <w:p>
@@ -8245,19 +7910,8 @@
           <w:szCs w:val="20"/>
           <w:lang w:val="en-GB"/>
         </w:rPr>
-        <w:t xml:space="preserve"> Image </w:t>
-      </w:r>
-      <w:proofErr w:type="spellStart"/>
-      <w:r>
-        <w:rPr>
-          <w:rFonts w:ascii="Helvetica Neue" w:hAnsi="Helvetica Neue"/>
-          <w:sz w:val="20"/>
-          <w:szCs w:val="20"/>
-          <w:lang w:val="en-GB"/>
-        </w:rPr>
-        <w:t>labeling</w:t>
-      </w:r>
-      <w:proofErr w:type="spellEnd"/>
+        <w:t xml:space="preserve"> Image labeling</w:t>
+      </w:r>
       <w:r>
         <w:rPr>
           <w:rFonts w:ascii="Helvetica Neue" w:hAnsi="Helvetica Neue"/>
@@ -8784,56 +8438,16 @@
           <w:szCs w:val="20"/>
           <w:lang w:val="en-GB"/>
         </w:rPr>
-        <w:t xml:space="preserve">, </w:t>
-      </w:r>
-      <w:proofErr w:type="spellStart"/>
-      <w:r>
-        <w:rPr>
-          <w:rFonts w:ascii="Helvetica Neue" w:hAnsi="Helvetica Neue"/>
-          <w:sz w:val="20"/>
-          <w:szCs w:val="20"/>
-          <w:lang w:val="en-GB"/>
-        </w:rPr>
-        <w:t>EfficientNet</w:t>
-      </w:r>
-      <w:proofErr w:type="spellEnd"/>
-      <w:r>
-        <w:rPr>
-          <w:rFonts w:ascii="Helvetica Neue" w:hAnsi="Helvetica Neue"/>
-          <w:sz w:val="20"/>
-          <w:szCs w:val="20"/>
-          <w:lang w:val="en-GB"/>
-        </w:rPr>
-        <w:t xml:space="preserve"> [32], </w:t>
-      </w:r>
-      <w:r>
-        <w:rPr>
-          <w:rFonts w:ascii="Helvetica Neue" w:hAnsi="Helvetica Neue"/>
-          <w:sz w:val="20"/>
-          <w:szCs w:val="20"/>
-          <w:lang w:val="en-GB"/>
-        </w:rPr>
-        <w:t xml:space="preserve">or </w:t>
-      </w:r>
-      <w:proofErr w:type="spellStart"/>
-      <w:r>
-        <w:rPr>
-          <w:rFonts w:ascii="Helvetica Neue" w:hAnsi="Helvetica Neue"/>
-          <w:sz w:val="20"/>
-          <w:szCs w:val="20"/>
-          <w:lang w:val="en-GB"/>
-        </w:rPr>
-        <w:t>ResNet</w:t>
-      </w:r>
-      <w:proofErr w:type="spellEnd"/>
-      <w:r>
-        <w:rPr>
-          <w:rFonts w:ascii="Helvetica Neue" w:hAnsi="Helvetica Neue"/>
-          <w:sz w:val="20"/>
-          <w:szCs w:val="20"/>
-          <w:lang w:val="en-GB"/>
-        </w:rPr>
-        <w:t xml:space="preserve"> [3</w:t>
+        <w:t xml:space="preserve">, EfficientNet [32], </w:t>
+      </w:r>
+      <w:r>
+        <w:rPr>
+          <w:rFonts w:ascii="Helvetica Neue" w:hAnsi="Helvetica Neue"/>
+          <w:sz w:val="20"/>
+          <w:szCs w:val="20"/>
+          <w:lang w:val="en-GB"/>
+        </w:rPr>
+        <w:t>or ResNet [3</w:t>
       </w:r>
       <w:r>
         <w:rPr>
@@ -9346,54 +8960,16 @@
           <w:szCs w:val="20"/>
           <w:lang w:val="en-GB"/>
         </w:rPr>
-        <w:t xml:space="preserve">At the </w:t>
-      </w:r>
-      <w:r>
-        <w:rPr>
-          <w:rFonts w:ascii="Helvetica Neue" w:hAnsi="Helvetica Neue"/>
-          <w:sz w:val="20"/>
-          <w:szCs w:val="20"/>
-          <w:lang w:val="en-GB"/>
-        </w:rPr>
-        <w:t>logical</w:t>
-      </w:r>
-      <w:r>
-        <w:rPr>
-          <w:rFonts w:ascii="Helvetica Neue" w:hAnsi="Helvetica Neue"/>
-          <w:sz w:val="20"/>
-          <w:szCs w:val="20"/>
-          <w:lang w:val="en-GB"/>
-        </w:rPr>
-        <w:t xml:space="preserve"> level, the </w:t>
-      </w:r>
-      <w:r>
-        <w:rPr>
-          <w:rFonts w:ascii="Helvetica Neue" w:hAnsi="Helvetica Neue"/>
-          <w:sz w:val="20"/>
-          <w:szCs w:val="20"/>
-          <w:lang w:val="en-GB"/>
-        </w:rPr>
-        <w:t xml:space="preserve">model will be based on pre-trained </w:t>
-      </w:r>
-      <w:proofErr w:type="gramStart"/>
-      <w:r>
-        <w:rPr>
-          <w:rFonts w:ascii="Helvetica Neue" w:hAnsi="Helvetica Neue"/>
-          <w:sz w:val="20"/>
-          <w:szCs w:val="20"/>
-          <w:lang w:val="en-GB"/>
-        </w:rPr>
-        <w:t>CNN’s</w:t>
-      </w:r>
-      <w:proofErr w:type="gramEnd"/>
-      <w:r>
-        <w:rPr>
-          <w:rFonts w:ascii="Helvetica Neue" w:hAnsi="Helvetica Neue"/>
-          <w:sz w:val="20"/>
-          <w:szCs w:val="20"/>
-          <w:lang w:val="en-GB"/>
-        </w:rPr>
-        <w:t xml:space="preserve"> to </w:t>
+        <w:t xml:space="preserve">At the logical level, the </w:t>
+      </w:r>
+      <w:r>
+        <w:rPr>
+          <w:rFonts w:ascii="Helvetica Neue" w:hAnsi="Helvetica Neue"/>
+          <w:sz w:val="20"/>
+          <w:szCs w:val="20"/>
+          <w:lang w:val="en-GB"/>
+        </w:rPr>
+        <w:t xml:space="preserve">model will be based on pre-trained CNN’s to </w:t>
       </w:r>
       <w:r>
         <w:rPr>
@@ -9484,27 +9060,7 @@
           <w:lang w:val="en-GB"/>
         </w:rPr>
         <w:lastRenderedPageBreak/>
-        <w:t xml:space="preserve">a stratigraphic model. The lower-level-features are the pixel </w:t>
-      </w:r>
-      <w:proofErr w:type="spellStart"/>
-      <w:r>
-        <w:rPr>
-          <w:rFonts w:ascii="Helvetica Neue" w:hAnsi="Helvetica Neue"/>
-          <w:sz w:val="20"/>
-          <w:szCs w:val="20"/>
-          <w:lang w:val="en-GB"/>
-        </w:rPr>
-        <w:t>brightnesses</w:t>
-      </w:r>
-      <w:proofErr w:type="spellEnd"/>
-      <w:r>
-        <w:rPr>
-          <w:rFonts w:ascii="Helvetica Neue" w:hAnsi="Helvetica Neue"/>
-          <w:sz w:val="20"/>
-          <w:szCs w:val="20"/>
-          <w:lang w:val="en-GB"/>
-        </w:rPr>
-        <w:t xml:space="preserve"> in the R, G and B channels of each image, </w:t>
+        <w:t xml:space="preserve">a stratigraphic model. The lower-level-features are the pixel brightnesses in the R, G and B channels of each image, </w:t>
       </w:r>
       <w:r>
         <w:rPr>
@@ -9561,25 +9117,7 @@
           <w:szCs w:val="20"/>
           <w:lang w:val="en-GB"/>
         </w:rPr>
-        <w:t xml:space="preserve"> </w:t>
-      </w:r>
-      <w:r>
-        <w:rPr>
-          <w:rFonts w:ascii="Helvetica Neue" w:hAnsi="Helvetica Neue"/>
-          <w:sz w:val="20"/>
-          <w:szCs w:val="20"/>
-          <w:lang w:val="en-GB"/>
-        </w:rPr>
-        <w:t>physical</w:t>
-      </w:r>
-      <w:r>
-        <w:rPr>
-          <w:rFonts w:ascii="Helvetica Neue" w:hAnsi="Helvetica Neue"/>
-          <w:sz w:val="20"/>
-          <w:szCs w:val="20"/>
-          <w:lang w:val="en-GB"/>
-        </w:rPr>
-        <w:t xml:space="preserve"> level, </w:t>
+        <w:t xml:space="preserve"> physical level, </w:t>
       </w:r>
       <w:r>
         <w:rPr>
@@ -9696,27 +9234,7 @@
           <w:szCs w:val="20"/>
           <w:lang w:val="en-GB"/>
         </w:rPr>
-        <w:t xml:space="preserve">cloud services like Google </w:t>
-      </w:r>
-      <w:proofErr w:type="spellStart"/>
-      <w:r>
-        <w:rPr>
-          <w:rFonts w:ascii="Helvetica Neue" w:hAnsi="Helvetica Neue"/>
-          <w:sz w:val="20"/>
-          <w:szCs w:val="20"/>
-          <w:lang w:val="en-GB"/>
-        </w:rPr>
-        <w:t>Colab</w:t>
-      </w:r>
-      <w:proofErr w:type="spellEnd"/>
-      <w:r>
-        <w:rPr>
-          <w:rFonts w:ascii="Helvetica Neue" w:hAnsi="Helvetica Neue"/>
-          <w:sz w:val="20"/>
-          <w:szCs w:val="20"/>
-          <w:lang w:val="en-GB"/>
-        </w:rPr>
-        <w:t xml:space="preserve"> – which provide access to GPU-enabled virtual machines for training </w:t>
+        <w:t xml:space="preserve">cloud services like Google Colab – which provide access to GPU-enabled virtual machines for training </w:t>
       </w:r>
       <w:r>
         <w:rPr>
@@ -9936,45 +9454,14 @@
         </w:rPr>
         <w:t xml:space="preserve">well documented and commented </w:t>
       </w:r>
-      <w:proofErr w:type="spellStart"/>
-      <w:r>
-        <w:rPr>
-          <w:rFonts w:ascii="Helvetica Neue" w:hAnsi="Helvetica Neue"/>
-          <w:sz w:val="20"/>
-          <w:szCs w:val="20"/>
-          <w:lang w:val="en-GB"/>
-        </w:rPr>
-        <w:t>Jupyter</w:t>
-      </w:r>
-      <w:proofErr w:type="spellEnd"/>
-      <w:r>
-        <w:rPr>
-          <w:rFonts w:ascii="Helvetica Neue" w:hAnsi="Helvetica Neue"/>
-          <w:sz w:val="20"/>
-          <w:szCs w:val="20"/>
-          <w:lang w:val="en-GB"/>
-        </w:rPr>
-        <w:t xml:space="preserve"> notebooks. The code in the notebooks can then be migrated to .</w:t>
-      </w:r>
-      <w:proofErr w:type="spellStart"/>
-      <w:r>
-        <w:rPr>
-          <w:rFonts w:ascii="Helvetica Neue" w:hAnsi="Helvetica Neue"/>
-          <w:sz w:val="20"/>
-          <w:szCs w:val="20"/>
-          <w:lang w:val="en-GB"/>
-        </w:rPr>
-        <w:t>py</w:t>
-      </w:r>
-      <w:proofErr w:type="spellEnd"/>
-      <w:r>
-        <w:rPr>
-          <w:rFonts w:ascii="Helvetica Neue" w:hAnsi="Helvetica Neue"/>
-          <w:sz w:val="20"/>
-          <w:szCs w:val="20"/>
-          <w:lang w:val="en-GB"/>
-        </w:rPr>
-        <w:t xml:space="preserve"> for faster application and for more efficient function definition and use. </w:t>
+      <w:r>
+        <w:rPr>
+          <w:rFonts w:ascii="Helvetica Neue" w:hAnsi="Helvetica Neue"/>
+          <w:sz w:val="20"/>
+          <w:szCs w:val="20"/>
+          <w:lang w:val="en-GB"/>
+        </w:rPr>
+        <w:t xml:space="preserve">Jupyter notebooks. The code in the notebooks can then be migrated to .py for faster application and for more efficient function definition and use. </w:t>
       </w:r>
       <w:r>
         <w:rPr>
@@ -10241,27 +9728,7 @@
           <w:szCs w:val="20"/>
           <w:lang w:val="en-GB"/>
         </w:rPr>
-        <w:t xml:space="preserve"> As can be seen in figure 1 and is explained in [1], the spectrum of sedimentary lithological types is not entirely discrete, but rather continuous. Classes such as “sandy clay” (e.g. </w:t>
-      </w:r>
-      <w:proofErr w:type="spellStart"/>
-      <w:r>
-        <w:rPr>
-          <w:rFonts w:ascii="Helvetica Neue" w:hAnsi="Helvetica Neue"/>
-          <w:sz w:val="20"/>
-          <w:szCs w:val="20"/>
-          <w:lang w:val="en-GB"/>
-        </w:rPr>
-        <w:t>lithocode</w:t>
-      </w:r>
-      <w:proofErr w:type="spellEnd"/>
-      <w:r>
-        <w:rPr>
-          <w:rFonts w:ascii="Helvetica Neue" w:hAnsi="Helvetica Neue"/>
-          <w:sz w:val="20"/>
-          <w:szCs w:val="20"/>
-          <w:lang w:val="en-GB"/>
-        </w:rPr>
-        <w:t xml:space="preserve"> </w:t>
+        <w:t xml:space="preserve"> As can be seen in figure 1 and is explained in [1], the spectrum of sedimentary lithological types is not entirely discrete, but rather continuous. Classes such as “sandy clay” (e.g. lithocode </w:t>
       </w:r>
       <w:r>
         <w:rPr>
@@ -10281,29 +9748,8 @@
           <w:szCs w:val="20"/>
           <w:lang w:val="en-GB"/>
         </w:rPr>
-        <w:t xml:space="preserve"> in table 1 of [1]) or “Massive sand” (</w:t>
-      </w:r>
-      <w:proofErr w:type="spellStart"/>
-      <w:r>
-        <w:rPr>
-          <w:rFonts w:ascii="Helvetica Neue" w:hAnsi="Helvetica Neue"/>
-          <w:sz w:val="20"/>
-          <w:szCs w:val="20"/>
-          <w:lang w:val="en-GB"/>
-        </w:rPr>
-        <w:t>lithocode</w:t>
-      </w:r>
-      <w:proofErr w:type="spellEnd"/>
-      <w:r>
-        <w:rPr>
-          <w:rFonts w:ascii="Helvetica Neue" w:hAnsi="Helvetica Neue"/>
-          <w:sz w:val="20"/>
-          <w:szCs w:val="20"/>
-          <w:lang w:val="en-GB"/>
-        </w:rPr>
-        <w:t xml:space="preserve"> </w:t>
-      </w:r>
-      <w:proofErr w:type="spellStart"/>
+        <w:t xml:space="preserve"> in table 1 of [1]) or “Massive sand” (lithocode </w:t>
+      </w:r>
       <w:r>
         <w:rPr>
           <w:rFonts w:ascii="Helvetica Neue" w:hAnsi="Helvetica Neue"/>
@@ -10315,7 +9761,6 @@
         </w:rPr>
         <w:t>Sm</w:t>
       </w:r>
-      <w:proofErr w:type="spellEnd"/>
       <w:r>
         <w:rPr>
           <w:rFonts w:ascii="Helvetica Neue" w:hAnsi="Helvetica Neue"/>
@@ -10937,25 +10382,14 @@
           <w:lang w:val="en-GB"/>
         </w:rPr>
       </w:pPr>
-      <w:proofErr w:type="gramStart"/>
-      <w:r>
-        <w:rPr>
-          <w:rFonts w:ascii="Helvetica Neue" w:hAnsi="Helvetica Neue"/>
-          <w:sz w:val="20"/>
-          <w:szCs w:val="20"/>
-          <w:lang w:val="en-GB"/>
-        </w:rPr>
-        <w:t>Again</w:t>
-      </w:r>
-      <w:proofErr w:type="gramEnd"/>
-      <w:r>
-        <w:rPr>
-          <w:rFonts w:ascii="Helvetica Neue" w:hAnsi="Helvetica Neue"/>
-          <w:sz w:val="20"/>
-          <w:szCs w:val="20"/>
-          <w:lang w:val="en-GB"/>
-        </w:rPr>
-        <w:t xml:space="preserve"> </w:t>
+      <w:r>
+        <w:rPr>
+          <w:rFonts w:ascii="Helvetica Neue" w:hAnsi="Helvetica Neue"/>
+          <w:sz w:val="20"/>
+          <w:szCs w:val="20"/>
+          <w:lang w:val="en-GB"/>
+        </w:rPr>
+        <w:t xml:space="preserve">Again </w:t>
       </w:r>
       <w:r>
         <w:rPr>
@@ -11562,27 +10996,7 @@
           <w:szCs w:val="20"/>
           <w:lang w:val="en-GB"/>
         </w:rPr>
-        <w:t xml:space="preserve">The actual impact of these risks on the various aspects of the project, such as schedule, </w:t>
-      </w:r>
-      <w:proofErr w:type="gramStart"/>
-      <w:r>
-        <w:rPr>
-          <w:rFonts w:ascii="Helvetica Neue" w:hAnsi="Helvetica Neue"/>
-          <w:sz w:val="20"/>
-          <w:szCs w:val="20"/>
-          <w:lang w:val="en-GB"/>
-        </w:rPr>
-        <w:t>cost</w:t>
-      </w:r>
-      <w:proofErr w:type="gramEnd"/>
-      <w:r>
-        <w:rPr>
-          <w:rFonts w:ascii="Helvetica Neue" w:hAnsi="Helvetica Neue"/>
-          <w:sz w:val="20"/>
-          <w:szCs w:val="20"/>
-          <w:lang w:val="en-GB"/>
-        </w:rPr>
-        <w:t xml:space="preserve"> and quality, can be assessed within the context of the project environment. As the project is planned to be executed within the CAS program, time and resources are necessarily limited. Thus, the aim is to minimise these, even at the expense of some quality of the final model</w:t>
+        <w:t>The actual impact of these risks on the various aspects of the project, such as schedule, cost and quality, can be assessed within the context of the project environment. As the project is planned to be executed within the CAS program, time and resources are necessarily limited. Thus, the aim is to minimise these, even at the expense of some quality of the final model</w:t>
       </w:r>
       <w:r>
         <w:rPr>
@@ -11609,27 +11023,7 @@
           <w:szCs w:val="20"/>
           <w:lang w:val="en-GB"/>
         </w:rPr>
-        <w:t xml:space="preserve">the capabilities of the algorithm to fully reach all of its objectives and achieve </w:t>
-      </w:r>
-      <w:proofErr w:type="gramStart"/>
-      <w:r>
-        <w:rPr>
-          <w:rFonts w:ascii="Helvetica Neue" w:hAnsi="Helvetica Neue"/>
-          <w:sz w:val="20"/>
-          <w:szCs w:val="20"/>
-          <w:lang w:val="en-GB"/>
-        </w:rPr>
-        <w:t>good automated</w:t>
-      </w:r>
-      <w:proofErr w:type="gramEnd"/>
-      <w:r>
-        <w:rPr>
-          <w:rFonts w:ascii="Helvetica Neue" w:hAnsi="Helvetica Neue"/>
-          <w:sz w:val="20"/>
-          <w:szCs w:val="20"/>
-          <w:lang w:val="en-GB"/>
-        </w:rPr>
-        <w:t xml:space="preserve"> classification). For this reason, all mitigation strategies have some aspect of de-scoping, such that the project will always be completed on schedule and without increasing resources too much, but it may lack some capabilities </w:t>
+        <w:t xml:space="preserve">the capabilities of the algorithm to fully reach all of its objectives and achieve good automated classification). For this reason, all mitigation strategies have some aspect of de-scoping, such that the project will always be completed on schedule and without increasing resources too much, but it may lack some capabilities </w:t>
       </w:r>
       <w:r>
         <w:rPr>
@@ -11864,79 +11258,7 @@
                                 <w:sz w:val="18"/>
                                 <w:szCs w:val="18"/>
                               </w:rPr>
-                              <w:t xml:space="preserve">Visual stratigraphic column (left) compared to the HDBSCAN column (right). The </w:t>
-                            </w:r>
-                            <w:proofErr w:type="spellStart"/>
-                            <w:r>
-                              <w:rPr>
-                                <w:rFonts w:ascii="Helvetica Neue" w:hAnsi="Helvetica Neue"/>
-                                <w:sz w:val="18"/>
-                                <w:szCs w:val="18"/>
-                              </w:rPr>
-                              <w:t>colours</w:t>
-                            </w:r>
-                            <w:proofErr w:type="spellEnd"/>
-                            <w:r>
-                              <w:rPr>
-                                <w:rFonts w:ascii="Helvetica Neue" w:hAnsi="Helvetica Neue"/>
-                                <w:sz w:val="18"/>
-                                <w:szCs w:val="18"/>
-                              </w:rPr>
-                              <w:t xml:space="preserve"> on the leftmost column indicate the visual classification of sediments at that depth (e.g. light blue represents gravel). The red, </w:t>
-                            </w:r>
-                            <w:proofErr w:type="gramStart"/>
-                            <w:r>
-                              <w:rPr>
-                                <w:rFonts w:ascii="Helvetica Neue" w:hAnsi="Helvetica Neue"/>
-                                <w:sz w:val="18"/>
-                                <w:szCs w:val="18"/>
-                              </w:rPr>
-                              <w:t>green</w:t>
-                            </w:r>
-                            <w:proofErr w:type="gramEnd"/>
-                            <w:r>
-                              <w:rPr>
-                                <w:rFonts w:ascii="Helvetica Neue" w:hAnsi="Helvetica Neue"/>
-                                <w:sz w:val="18"/>
-                                <w:szCs w:val="18"/>
-                              </w:rPr>
-                              <w:t xml:space="preserve"> and blue points in the </w:t>
-                            </w:r>
-                            <w:proofErr w:type="spellStart"/>
-                            <w:r>
-                              <w:rPr>
-                                <w:rFonts w:ascii="Helvetica Neue" w:hAnsi="Helvetica Neue"/>
-                                <w:sz w:val="18"/>
-                                <w:szCs w:val="18"/>
-                              </w:rPr>
-                              <w:t>centre</w:t>
-                            </w:r>
-                            <w:proofErr w:type="spellEnd"/>
-                            <w:r>
-                              <w:rPr>
-                                <w:rFonts w:ascii="Helvetica Neue" w:hAnsi="Helvetica Neue"/>
-                                <w:sz w:val="18"/>
-                                <w:szCs w:val="18"/>
-                              </w:rPr>
-                              <w:t xml:space="preserve"> represent the principal component scores vs. depth (see X-axis). The </w:t>
-                            </w:r>
-                            <w:proofErr w:type="spellStart"/>
-                            <w:r>
-                              <w:rPr>
-                                <w:rFonts w:ascii="Helvetica Neue" w:hAnsi="Helvetica Neue"/>
-                                <w:sz w:val="18"/>
-                                <w:szCs w:val="18"/>
-                              </w:rPr>
-                              <w:t>colours</w:t>
-                            </w:r>
-                            <w:proofErr w:type="spellEnd"/>
-                            <w:r>
-                              <w:rPr>
-                                <w:rFonts w:ascii="Helvetica Neue" w:hAnsi="Helvetica Neue"/>
-                                <w:sz w:val="18"/>
-                                <w:szCs w:val="18"/>
-                              </w:rPr>
-                              <w:t xml:space="preserve"> on the rightmost column indicate the clusters found by the HDBSCAN clustering model. </w:t>
+                              <w:t xml:space="preserve">Visual stratigraphic column (left) compared to the HDBSCAN column (right). The colours on the leftmost column indicate the visual classification of sediments at that depth (e.g. light blue represents gravel). The red, green and blue points in the centre represent the principal component scores vs. depth (see X-axis). The colours on the rightmost column indicate the clusters found by the HDBSCAN clustering model. </w:t>
                             </w:r>
                           </w:p>
                         </w:txbxContent>
@@ -12102,6 +11424,7 @@
       <w:r>
         <w:rPr>
           <w:rFonts w:ascii="Helvetica Neue" w:hAnsi="Helvetica Neue"/>
+          <w:noProof/>
           <w:sz w:val="20"/>
           <w:szCs w:val="20"/>
           <w:lang w:val="en-GB"/>
@@ -12285,27 +11608,7 @@
           <w:szCs w:val="20"/>
           <w:lang w:val="en-GB"/>
         </w:rPr>
-        <w:t xml:space="preserve">, through collaboration with </w:t>
-      </w:r>
-      <w:proofErr w:type="spellStart"/>
-      <w:r>
-        <w:rPr>
-          <w:rFonts w:ascii="Helvetica Neue" w:hAnsi="Helvetica Neue"/>
-          <w:sz w:val="20"/>
-          <w:szCs w:val="20"/>
-          <w:lang w:val="en-GB"/>
-        </w:rPr>
-        <w:t>UniBe</w:t>
-      </w:r>
-      <w:proofErr w:type="spellEnd"/>
-      <w:r>
-        <w:rPr>
-          <w:rFonts w:ascii="Helvetica Neue" w:hAnsi="Helvetica Neue"/>
-          <w:sz w:val="20"/>
-          <w:szCs w:val="20"/>
-          <w:lang w:val="en-GB"/>
-        </w:rPr>
-        <w:t xml:space="preserve"> colleagues, is available, reliable, and already at a pre-processed stage. The data</w:t>
+        <w:t>, through collaboration with UniBe colleagues, is available, reliable, and already at a pre-processed stage. The data</w:t>
       </w:r>
       <w:r>
         <w:rPr>
@@ -12346,6 +11649,7 @@
     </w:p>
     <w:p>
       <w:pPr>
+        <w:jc w:val="both"/>
         <w:rPr>
           <w:rFonts w:ascii="Helvetica Neue" w:hAnsi="Helvetica Neue"/>
           <w:sz w:val="20"/>
@@ -12383,1801 +11687,22 @@
     </w:p>
     <w:p>
       <w:pPr>
-        <w:rPr>
-          <w:rFonts w:ascii="Helvetica Neue" w:hAnsi="Helvetica Neue"/>
-          <w:sz w:val="20"/>
-          <w:szCs w:val="20"/>
-          <w:lang w:val="en-GB"/>
-        </w:rPr>
-      </w:pPr>
-      <w:r>
-        <w:rPr>
-          <w:rFonts w:ascii="Helvetica Neue" w:hAnsi="Helvetica Neue"/>
-          <w:sz w:val="20"/>
-          <w:szCs w:val="20"/>
-          <w:lang w:val="en-GB"/>
-        </w:rPr>
-        <w:t xml:space="preserve">« Ich </w:t>
-      </w:r>
-      <w:proofErr w:type="spellStart"/>
-      <w:r>
-        <w:rPr>
-          <w:rFonts w:ascii="Helvetica Neue" w:hAnsi="Helvetica Neue"/>
-          <w:sz w:val="20"/>
-          <w:szCs w:val="20"/>
-          <w:lang w:val="en-GB"/>
-        </w:rPr>
-        <w:t>erkläre</w:t>
-      </w:r>
-      <w:proofErr w:type="spellEnd"/>
-      <w:r>
-        <w:rPr>
-          <w:rFonts w:ascii="Helvetica Neue" w:hAnsi="Helvetica Neue"/>
-          <w:sz w:val="20"/>
-          <w:szCs w:val="20"/>
-          <w:lang w:val="en-GB"/>
-        </w:rPr>
-        <w:t xml:space="preserve"> </w:t>
-      </w:r>
-      <w:proofErr w:type="spellStart"/>
-      <w:r>
-        <w:rPr>
-          <w:rFonts w:ascii="Helvetica Neue" w:hAnsi="Helvetica Neue"/>
-          <w:sz w:val="20"/>
-          <w:szCs w:val="20"/>
-          <w:lang w:val="en-GB"/>
-        </w:rPr>
-        <w:t>hiermit</w:t>
-      </w:r>
-      <w:proofErr w:type="spellEnd"/>
-      <w:r>
-        <w:rPr>
-          <w:rFonts w:ascii="Helvetica Neue" w:hAnsi="Helvetica Neue"/>
-          <w:sz w:val="20"/>
-          <w:szCs w:val="20"/>
-          <w:lang w:val="en-GB"/>
-        </w:rPr>
-        <w:t xml:space="preserve">, </w:t>
-      </w:r>
-      <w:proofErr w:type="spellStart"/>
-      <w:r>
-        <w:rPr>
-          <w:rFonts w:ascii="Helvetica Neue" w:hAnsi="Helvetica Neue"/>
-          <w:sz w:val="20"/>
-          <w:szCs w:val="20"/>
-          <w:lang w:val="en-GB"/>
-        </w:rPr>
-        <w:t>dass</w:t>
-      </w:r>
-      <w:proofErr w:type="spellEnd"/>
-      <w:r>
-        <w:rPr>
-          <w:rFonts w:ascii="Helvetica Neue" w:hAnsi="Helvetica Neue"/>
-          <w:sz w:val="20"/>
-          <w:szCs w:val="20"/>
-          <w:lang w:val="en-GB"/>
-        </w:rPr>
-        <w:t xml:space="preserve"> ich </w:t>
-      </w:r>
-      <w:proofErr w:type="spellStart"/>
-      <w:r>
-        <w:rPr>
-          <w:rFonts w:ascii="Helvetica Neue" w:hAnsi="Helvetica Neue"/>
-          <w:sz w:val="20"/>
-          <w:szCs w:val="20"/>
-          <w:lang w:val="en-GB"/>
-        </w:rPr>
-        <w:t>diese</w:t>
-      </w:r>
-      <w:proofErr w:type="spellEnd"/>
-      <w:r>
-        <w:rPr>
-          <w:rFonts w:ascii="Helvetica Neue" w:hAnsi="Helvetica Neue"/>
-          <w:sz w:val="20"/>
-          <w:szCs w:val="20"/>
-          <w:lang w:val="en-GB"/>
-        </w:rPr>
-        <w:t xml:space="preserve"> Arbeit </w:t>
-      </w:r>
-      <w:proofErr w:type="spellStart"/>
-      <w:r>
-        <w:rPr>
-          <w:rFonts w:ascii="Helvetica Neue" w:hAnsi="Helvetica Neue"/>
-          <w:sz w:val="20"/>
-          <w:szCs w:val="20"/>
-          <w:lang w:val="en-GB"/>
-        </w:rPr>
-        <w:t>selbstständig</w:t>
-      </w:r>
-      <w:proofErr w:type="spellEnd"/>
-      <w:r>
-        <w:rPr>
-          <w:rFonts w:ascii="Helvetica Neue" w:hAnsi="Helvetica Neue"/>
-          <w:sz w:val="20"/>
-          <w:szCs w:val="20"/>
-          <w:lang w:val="en-GB"/>
-        </w:rPr>
-        <w:t xml:space="preserve"> </w:t>
-      </w:r>
-      <w:proofErr w:type="spellStart"/>
-      <w:r>
-        <w:rPr>
-          <w:rFonts w:ascii="Helvetica Neue" w:hAnsi="Helvetica Neue"/>
-          <w:sz w:val="20"/>
-          <w:szCs w:val="20"/>
-          <w:lang w:val="en-GB"/>
-        </w:rPr>
-        <w:t>verfasst</w:t>
-      </w:r>
-      <w:proofErr w:type="spellEnd"/>
-      <w:r>
-        <w:rPr>
-          <w:rFonts w:ascii="Helvetica Neue" w:hAnsi="Helvetica Neue"/>
-          <w:sz w:val="20"/>
-          <w:szCs w:val="20"/>
-          <w:lang w:val="en-GB"/>
-        </w:rPr>
-        <w:t xml:space="preserve"> und </w:t>
-      </w:r>
-      <w:proofErr w:type="spellStart"/>
-      <w:r>
-        <w:rPr>
-          <w:rFonts w:ascii="Helvetica Neue" w:hAnsi="Helvetica Neue"/>
-          <w:sz w:val="20"/>
-          <w:szCs w:val="20"/>
-          <w:lang w:val="en-GB"/>
-        </w:rPr>
-        <w:t>keine</w:t>
-      </w:r>
-      <w:proofErr w:type="spellEnd"/>
-      <w:r>
-        <w:rPr>
-          <w:rFonts w:ascii="Helvetica Neue" w:hAnsi="Helvetica Neue"/>
-          <w:sz w:val="20"/>
-          <w:szCs w:val="20"/>
-          <w:lang w:val="en-GB"/>
-        </w:rPr>
-        <w:t xml:space="preserve"> </w:t>
-      </w:r>
-      <w:proofErr w:type="spellStart"/>
-      <w:r>
-        <w:rPr>
-          <w:rFonts w:ascii="Helvetica Neue" w:hAnsi="Helvetica Neue"/>
-          <w:sz w:val="20"/>
-          <w:szCs w:val="20"/>
-          <w:lang w:val="en-GB"/>
-        </w:rPr>
-        <w:t>anderen</w:t>
-      </w:r>
-      <w:proofErr w:type="spellEnd"/>
-      <w:r>
-        <w:rPr>
-          <w:rFonts w:ascii="Helvetica Neue" w:hAnsi="Helvetica Neue"/>
-          <w:sz w:val="20"/>
-          <w:szCs w:val="20"/>
-          <w:lang w:val="en-GB"/>
-        </w:rPr>
-        <w:t xml:space="preserve"> </w:t>
-      </w:r>
-      <w:proofErr w:type="spellStart"/>
-      <w:r>
-        <w:rPr>
-          <w:rFonts w:ascii="Helvetica Neue" w:hAnsi="Helvetica Neue"/>
-          <w:sz w:val="20"/>
-          <w:szCs w:val="20"/>
-          <w:lang w:val="en-GB"/>
-        </w:rPr>
-        <w:t>als</w:t>
-      </w:r>
-      <w:proofErr w:type="spellEnd"/>
-      <w:r>
-        <w:rPr>
-          <w:rFonts w:ascii="Helvetica Neue" w:hAnsi="Helvetica Neue"/>
-          <w:sz w:val="20"/>
-          <w:szCs w:val="20"/>
-          <w:lang w:val="en-GB"/>
-        </w:rPr>
-        <w:t xml:space="preserve"> die </w:t>
-      </w:r>
-      <w:proofErr w:type="spellStart"/>
-      <w:r>
-        <w:rPr>
-          <w:rFonts w:ascii="Helvetica Neue" w:hAnsi="Helvetica Neue"/>
-          <w:sz w:val="20"/>
-          <w:szCs w:val="20"/>
-          <w:lang w:val="en-GB"/>
-        </w:rPr>
-        <w:t>angegebenen</w:t>
-      </w:r>
-      <w:proofErr w:type="spellEnd"/>
-      <w:r>
-        <w:rPr>
-          <w:rFonts w:ascii="Helvetica Neue" w:hAnsi="Helvetica Neue"/>
-          <w:sz w:val="20"/>
-          <w:szCs w:val="20"/>
-          <w:lang w:val="en-GB"/>
-        </w:rPr>
-        <w:t xml:space="preserve"> </w:t>
-      </w:r>
-      <w:proofErr w:type="spellStart"/>
-      <w:r>
-        <w:rPr>
-          <w:rFonts w:ascii="Helvetica Neue" w:hAnsi="Helvetica Neue"/>
-          <w:sz w:val="20"/>
-          <w:szCs w:val="20"/>
-          <w:lang w:val="en-GB"/>
-        </w:rPr>
-        <w:t>Quellen</w:t>
-      </w:r>
-      <w:proofErr w:type="spellEnd"/>
-      <w:r>
-        <w:rPr>
-          <w:rFonts w:ascii="Helvetica Neue" w:hAnsi="Helvetica Neue"/>
-          <w:sz w:val="20"/>
-          <w:szCs w:val="20"/>
-          <w:lang w:val="en-GB"/>
-        </w:rPr>
-        <w:t xml:space="preserve"> </w:t>
-      </w:r>
-      <w:proofErr w:type="spellStart"/>
-      <w:r>
-        <w:rPr>
-          <w:rFonts w:ascii="Helvetica Neue" w:hAnsi="Helvetica Neue"/>
-          <w:sz w:val="20"/>
-          <w:szCs w:val="20"/>
-          <w:lang w:val="en-GB"/>
-        </w:rPr>
-        <w:t>benutzt</w:t>
-      </w:r>
-      <w:proofErr w:type="spellEnd"/>
-      <w:r>
-        <w:rPr>
-          <w:rFonts w:ascii="Helvetica Neue" w:hAnsi="Helvetica Neue"/>
-          <w:sz w:val="20"/>
-          <w:szCs w:val="20"/>
-          <w:lang w:val="en-GB"/>
-        </w:rPr>
-        <w:t xml:space="preserve"> </w:t>
-      </w:r>
-      <w:proofErr w:type="spellStart"/>
-      <w:r>
-        <w:rPr>
-          <w:rFonts w:ascii="Helvetica Neue" w:hAnsi="Helvetica Neue"/>
-          <w:sz w:val="20"/>
-          <w:szCs w:val="20"/>
-          <w:lang w:val="en-GB"/>
-        </w:rPr>
-        <w:t>habe</w:t>
-      </w:r>
-      <w:proofErr w:type="spellEnd"/>
-      <w:r>
-        <w:rPr>
-          <w:rFonts w:ascii="Helvetica Neue" w:hAnsi="Helvetica Neue"/>
-          <w:sz w:val="20"/>
-          <w:szCs w:val="20"/>
-          <w:lang w:val="en-GB"/>
-        </w:rPr>
-        <w:t xml:space="preserve">. Alle </w:t>
-      </w:r>
-      <w:proofErr w:type="spellStart"/>
-      <w:r>
-        <w:rPr>
-          <w:rFonts w:ascii="Helvetica Neue" w:hAnsi="Helvetica Neue"/>
-          <w:sz w:val="20"/>
-          <w:szCs w:val="20"/>
-          <w:lang w:val="en-GB"/>
-        </w:rPr>
-        <w:t>Stellen</w:t>
-      </w:r>
-      <w:proofErr w:type="spellEnd"/>
-      <w:r>
-        <w:rPr>
-          <w:rFonts w:ascii="Helvetica Neue" w:hAnsi="Helvetica Neue"/>
-          <w:sz w:val="20"/>
-          <w:szCs w:val="20"/>
-          <w:lang w:val="en-GB"/>
-        </w:rPr>
-        <w:t xml:space="preserve">, die </w:t>
-      </w:r>
-      <w:proofErr w:type="spellStart"/>
-      <w:r>
-        <w:rPr>
-          <w:rFonts w:ascii="Helvetica Neue" w:hAnsi="Helvetica Neue"/>
-          <w:sz w:val="20"/>
-          <w:szCs w:val="20"/>
-          <w:lang w:val="en-GB"/>
-        </w:rPr>
-        <w:t>wörtlich</w:t>
-      </w:r>
-      <w:proofErr w:type="spellEnd"/>
-      <w:r>
-        <w:rPr>
-          <w:rFonts w:ascii="Helvetica Neue" w:hAnsi="Helvetica Neue"/>
-          <w:sz w:val="20"/>
-          <w:szCs w:val="20"/>
-          <w:lang w:val="en-GB"/>
-        </w:rPr>
-        <w:t xml:space="preserve"> </w:t>
-      </w:r>
-      <w:proofErr w:type="spellStart"/>
-      <w:r>
-        <w:rPr>
-          <w:rFonts w:ascii="Helvetica Neue" w:hAnsi="Helvetica Neue"/>
-          <w:sz w:val="20"/>
-          <w:szCs w:val="20"/>
-          <w:lang w:val="en-GB"/>
-        </w:rPr>
-        <w:t>oder</w:t>
-      </w:r>
-      <w:proofErr w:type="spellEnd"/>
-      <w:r>
-        <w:rPr>
-          <w:rFonts w:ascii="Helvetica Neue" w:hAnsi="Helvetica Neue"/>
-          <w:sz w:val="20"/>
-          <w:szCs w:val="20"/>
-          <w:lang w:val="en-GB"/>
-        </w:rPr>
-        <w:t xml:space="preserve"> </w:t>
-      </w:r>
-      <w:proofErr w:type="spellStart"/>
-      <w:r>
-        <w:rPr>
-          <w:rFonts w:ascii="Helvetica Neue" w:hAnsi="Helvetica Neue"/>
-          <w:sz w:val="20"/>
-          <w:szCs w:val="20"/>
-          <w:lang w:val="en-GB"/>
-        </w:rPr>
-        <w:t>sinngemäss</w:t>
-      </w:r>
-      <w:proofErr w:type="spellEnd"/>
-      <w:r>
-        <w:rPr>
-          <w:rFonts w:ascii="Helvetica Neue" w:hAnsi="Helvetica Neue"/>
-          <w:sz w:val="20"/>
-          <w:szCs w:val="20"/>
-          <w:lang w:val="en-GB"/>
-        </w:rPr>
-        <w:t xml:space="preserve"> </w:t>
-      </w:r>
-      <w:proofErr w:type="spellStart"/>
-      <w:r>
-        <w:rPr>
-          <w:rFonts w:ascii="Helvetica Neue" w:hAnsi="Helvetica Neue"/>
-          <w:sz w:val="20"/>
-          <w:szCs w:val="20"/>
-          <w:lang w:val="en-GB"/>
-        </w:rPr>
-        <w:t>aus</w:t>
-      </w:r>
-      <w:proofErr w:type="spellEnd"/>
-      <w:r>
-        <w:rPr>
-          <w:rFonts w:ascii="Helvetica Neue" w:hAnsi="Helvetica Neue"/>
-          <w:sz w:val="20"/>
-          <w:szCs w:val="20"/>
-          <w:lang w:val="en-GB"/>
-        </w:rPr>
-        <w:t xml:space="preserve"> </w:t>
-      </w:r>
-      <w:proofErr w:type="spellStart"/>
-      <w:r>
-        <w:rPr>
-          <w:rFonts w:ascii="Helvetica Neue" w:hAnsi="Helvetica Neue"/>
-          <w:sz w:val="20"/>
-          <w:szCs w:val="20"/>
-          <w:lang w:val="en-GB"/>
-        </w:rPr>
-        <w:t>Quellen</w:t>
-      </w:r>
-      <w:proofErr w:type="spellEnd"/>
-      <w:r>
-        <w:rPr>
-          <w:rFonts w:ascii="Helvetica Neue" w:hAnsi="Helvetica Neue"/>
-          <w:sz w:val="20"/>
-          <w:szCs w:val="20"/>
-          <w:lang w:val="en-GB"/>
-        </w:rPr>
-        <w:t xml:space="preserve"> </w:t>
-      </w:r>
-      <w:proofErr w:type="spellStart"/>
-      <w:r>
-        <w:rPr>
-          <w:rFonts w:ascii="Helvetica Neue" w:hAnsi="Helvetica Neue"/>
-          <w:sz w:val="20"/>
-          <w:szCs w:val="20"/>
-          <w:lang w:val="en-GB"/>
-        </w:rPr>
-        <w:t>entnommen</w:t>
-      </w:r>
-      <w:proofErr w:type="spellEnd"/>
-      <w:r>
-        <w:rPr>
-          <w:rFonts w:ascii="Helvetica Neue" w:hAnsi="Helvetica Neue"/>
-          <w:sz w:val="20"/>
-          <w:szCs w:val="20"/>
-          <w:lang w:val="en-GB"/>
-        </w:rPr>
-        <w:t xml:space="preserve"> </w:t>
-      </w:r>
-      <w:proofErr w:type="spellStart"/>
-      <w:r>
-        <w:rPr>
-          <w:rFonts w:ascii="Helvetica Neue" w:hAnsi="Helvetica Neue"/>
-          <w:sz w:val="20"/>
-          <w:szCs w:val="20"/>
-          <w:lang w:val="en-GB"/>
-        </w:rPr>
-        <w:t>wurden</w:t>
-      </w:r>
-      <w:proofErr w:type="spellEnd"/>
-      <w:r>
-        <w:rPr>
-          <w:rFonts w:ascii="Helvetica Neue" w:hAnsi="Helvetica Neue"/>
-          <w:sz w:val="20"/>
-          <w:szCs w:val="20"/>
-          <w:lang w:val="en-GB"/>
-        </w:rPr>
-        <w:t xml:space="preserve">, </w:t>
-      </w:r>
-      <w:proofErr w:type="spellStart"/>
-      <w:r>
-        <w:rPr>
-          <w:rFonts w:ascii="Helvetica Neue" w:hAnsi="Helvetica Neue"/>
-          <w:sz w:val="20"/>
-          <w:szCs w:val="20"/>
-          <w:lang w:val="en-GB"/>
-        </w:rPr>
-        <w:t>habe</w:t>
-      </w:r>
-      <w:proofErr w:type="spellEnd"/>
-      <w:r>
-        <w:rPr>
-          <w:rFonts w:ascii="Helvetica Neue" w:hAnsi="Helvetica Neue"/>
-          <w:sz w:val="20"/>
-          <w:szCs w:val="20"/>
-          <w:lang w:val="en-GB"/>
-        </w:rPr>
-        <w:t xml:space="preserve"> ich </w:t>
-      </w:r>
-      <w:proofErr w:type="spellStart"/>
-      <w:r>
-        <w:rPr>
-          <w:rFonts w:ascii="Helvetica Neue" w:hAnsi="Helvetica Neue"/>
-          <w:sz w:val="20"/>
-          <w:szCs w:val="20"/>
-          <w:lang w:val="en-GB"/>
-        </w:rPr>
-        <w:t>als</w:t>
-      </w:r>
-      <w:proofErr w:type="spellEnd"/>
-      <w:r>
-        <w:rPr>
-          <w:rFonts w:ascii="Helvetica Neue" w:hAnsi="Helvetica Neue"/>
-          <w:sz w:val="20"/>
-          <w:szCs w:val="20"/>
-          <w:lang w:val="en-GB"/>
-        </w:rPr>
-        <w:t xml:space="preserve"> </w:t>
-      </w:r>
-      <w:proofErr w:type="spellStart"/>
-      <w:r>
-        <w:rPr>
-          <w:rFonts w:ascii="Helvetica Neue" w:hAnsi="Helvetica Neue"/>
-          <w:sz w:val="20"/>
-          <w:szCs w:val="20"/>
-          <w:lang w:val="en-GB"/>
-        </w:rPr>
-        <w:t>solche</w:t>
-      </w:r>
-      <w:proofErr w:type="spellEnd"/>
-      <w:r>
-        <w:rPr>
-          <w:rFonts w:ascii="Helvetica Neue" w:hAnsi="Helvetica Neue"/>
-          <w:sz w:val="20"/>
-          <w:szCs w:val="20"/>
-          <w:lang w:val="en-GB"/>
-        </w:rPr>
-        <w:t xml:space="preserve"> </w:t>
-      </w:r>
-      <w:proofErr w:type="spellStart"/>
-      <w:r>
-        <w:rPr>
-          <w:rFonts w:ascii="Helvetica Neue" w:hAnsi="Helvetica Neue"/>
-          <w:sz w:val="20"/>
-          <w:szCs w:val="20"/>
-          <w:lang w:val="en-GB"/>
-        </w:rPr>
-        <w:t>gekennzeichnet</w:t>
-      </w:r>
-      <w:proofErr w:type="spellEnd"/>
-      <w:r>
-        <w:rPr>
-          <w:rFonts w:ascii="Helvetica Neue" w:hAnsi="Helvetica Neue"/>
-          <w:sz w:val="20"/>
-          <w:szCs w:val="20"/>
-          <w:lang w:val="en-GB"/>
-        </w:rPr>
-        <w:t xml:space="preserve">. Mir </w:t>
-      </w:r>
-      <w:proofErr w:type="spellStart"/>
-      <w:r>
-        <w:rPr>
-          <w:rFonts w:ascii="Helvetica Neue" w:hAnsi="Helvetica Neue"/>
-          <w:sz w:val="20"/>
-          <w:szCs w:val="20"/>
-          <w:lang w:val="en-GB"/>
-        </w:rPr>
-        <w:t>ist</w:t>
-      </w:r>
-      <w:proofErr w:type="spellEnd"/>
-      <w:r>
-        <w:rPr>
-          <w:rFonts w:ascii="Helvetica Neue" w:hAnsi="Helvetica Neue"/>
-          <w:sz w:val="20"/>
-          <w:szCs w:val="20"/>
-          <w:lang w:val="en-GB"/>
-        </w:rPr>
-        <w:t xml:space="preserve"> </w:t>
-      </w:r>
-      <w:proofErr w:type="spellStart"/>
-      <w:r>
-        <w:rPr>
-          <w:rFonts w:ascii="Helvetica Neue" w:hAnsi="Helvetica Neue"/>
-          <w:sz w:val="20"/>
-          <w:szCs w:val="20"/>
-          <w:lang w:val="en-GB"/>
-        </w:rPr>
-        <w:t>bekannt</w:t>
-      </w:r>
-      <w:proofErr w:type="spellEnd"/>
-      <w:r>
-        <w:rPr>
-          <w:rFonts w:ascii="Helvetica Neue" w:hAnsi="Helvetica Neue"/>
-          <w:sz w:val="20"/>
-          <w:szCs w:val="20"/>
-          <w:lang w:val="en-GB"/>
-        </w:rPr>
-        <w:t xml:space="preserve">, </w:t>
-      </w:r>
-      <w:proofErr w:type="spellStart"/>
-      <w:r>
-        <w:rPr>
-          <w:rFonts w:ascii="Helvetica Neue" w:hAnsi="Helvetica Neue"/>
-          <w:sz w:val="20"/>
-          <w:szCs w:val="20"/>
-          <w:lang w:val="en-GB"/>
-        </w:rPr>
-        <w:t>dass</w:t>
-      </w:r>
-      <w:proofErr w:type="spellEnd"/>
-      <w:r>
-        <w:rPr>
-          <w:rFonts w:ascii="Helvetica Neue" w:hAnsi="Helvetica Neue"/>
-          <w:sz w:val="20"/>
-          <w:szCs w:val="20"/>
-          <w:lang w:val="en-GB"/>
-        </w:rPr>
-        <w:t xml:space="preserve"> </w:t>
-      </w:r>
-      <w:proofErr w:type="spellStart"/>
-      <w:r>
-        <w:rPr>
-          <w:rFonts w:ascii="Helvetica Neue" w:hAnsi="Helvetica Neue"/>
-          <w:sz w:val="20"/>
-          <w:szCs w:val="20"/>
-          <w:lang w:val="en-GB"/>
-        </w:rPr>
-        <w:t>andernfalls</w:t>
-      </w:r>
-      <w:proofErr w:type="spellEnd"/>
-      <w:r>
-        <w:rPr>
-          <w:rFonts w:ascii="Helvetica Neue" w:hAnsi="Helvetica Neue"/>
-          <w:sz w:val="20"/>
-          <w:szCs w:val="20"/>
-          <w:lang w:val="en-GB"/>
-        </w:rPr>
-        <w:t xml:space="preserve"> die Arbeit </w:t>
-      </w:r>
-      <w:proofErr w:type="spellStart"/>
-      <w:r>
-        <w:rPr>
-          <w:rFonts w:ascii="Helvetica Neue" w:hAnsi="Helvetica Neue"/>
-          <w:sz w:val="20"/>
-          <w:szCs w:val="20"/>
-          <w:lang w:val="en-GB"/>
-        </w:rPr>
-        <w:t>als</w:t>
-      </w:r>
-      <w:proofErr w:type="spellEnd"/>
-      <w:r>
-        <w:rPr>
-          <w:rFonts w:ascii="Helvetica Neue" w:hAnsi="Helvetica Neue"/>
-          <w:sz w:val="20"/>
-          <w:szCs w:val="20"/>
-          <w:lang w:val="en-GB"/>
-        </w:rPr>
-        <w:t xml:space="preserve"> </w:t>
-      </w:r>
-      <w:proofErr w:type="spellStart"/>
-      <w:r>
-        <w:rPr>
-          <w:rFonts w:ascii="Helvetica Neue" w:hAnsi="Helvetica Neue"/>
-          <w:sz w:val="20"/>
-          <w:szCs w:val="20"/>
-          <w:lang w:val="en-GB"/>
-        </w:rPr>
-        <w:t>nicht</w:t>
-      </w:r>
-      <w:proofErr w:type="spellEnd"/>
-      <w:r>
-        <w:rPr>
-          <w:rFonts w:ascii="Helvetica Neue" w:hAnsi="Helvetica Neue"/>
-          <w:sz w:val="20"/>
-          <w:szCs w:val="20"/>
-          <w:lang w:val="en-GB"/>
-        </w:rPr>
-        <w:t xml:space="preserve"> </w:t>
-      </w:r>
-      <w:proofErr w:type="spellStart"/>
-      <w:r>
-        <w:rPr>
-          <w:rFonts w:ascii="Helvetica Neue" w:hAnsi="Helvetica Neue"/>
-          <w:sz w:val="20"/>
-          <w:szCs w:val="20"/>
-          <w:lang w:val="en-GB"/>
-        </w:rPr>
-        <w:t>erfüllt</w:t>
-      </w:r>
-      <w:proofErr w:type="spellEnd"/>
-      <w:r>
-        <w:rPr>
-          <w:rFonts w:ascii="Helvetica Neue" w:hAnsi="Helvetica Neue"/>
-          <w:sz w:val="20"/>
-          <w:szCs w:val="20"/>
-          <w:lang w:val="en-GB"/>
-        </w:rPr>
-        <w:t xml:space="preserve"> </w:t>
-      </w:r>
-      <w:proofErr w:type="spellStart"/>
-      <w:r>
-        <w:rPr>
-          <w:rFonts w:ascii="Helvetica Neue" w:hAnsi="Helvetica Neue"/>
-          <w:sz w:val="20"/>
-          <w:szCs w:val="20"/>
-          <w:lang w:val="en-GB"/>
-        </w:rPr>
-        <w:t>bewertet</w:t>
-      </w:r>
-      <w:proofErr w:type="spellEnd"/>
-      <w:r>
-        <w:rPr>
-          <w:rFonts w:ascii="Helvetica Neue" w:hAnsi="Helvetica Neue"/>
-          <w:sz w:val="20"/>
-          <w:szCs w:val="20"/>
-          <w:lang w:val="en-GB"/>
-        </w:rPr>
-        <w:t xml:space="preserve"> </w:t>
-      </w:r>
-      <w:proofErr w:type="spellStart"/>
-      <w:r>
-        <w:rPr>
-          <w:rFonts w:ascii="Helvetica Neue" w:hAnsi="Helvetica Neue"/>
-          <w:sz w:val="20"/>
-          <w:szCs w:val="20"/>
-          <w:lang w:val="en-GB"/>
-        </w:rPr>
-        <w:t>wird</w:t>
-      </w:r>
-      <w:proofErr w:type="spellEnd"/>
-      <w:r>
-        <w:rPr>
-          <w:rFonts w:ascii="Helvetica Neue" w:hAnsi="Helvetica Neue"/>
-          <w:sz w:val="20"/>
-          <w:szCs w:val="20"/>
-          <w:lang w:val="en-GB"/>
-        </w:rPr>
-        <w:t xml:space="preserve"> und </w:t>
-      </w:r>
-      <w:proofErr w:type="spellStart"/>
-      <w:r>
-        <w:rPr>
-          <w:rFonts w:ascii="Helvetica Neue" w:hAnsi="Helvetica Neue"/>
-          <w:sz w:val="20"/>
-          <w:szCs w:val="20"/>
-          <w:lang w:val="en-GB"/>
-        </w:rPr>
-        <w:t>dass</w:t>
-      </w:r>
-      <w:proofErr w:type="spellEnd"/>
-      <w:r>
-        <w:rPr>
-          <w:rFonts w:ascii="Helvetica Neue" w:hAnsi="Helvetica Neue"/>
-          <w:sz w:val="20"/>
-          <w:szCs w:val="20"/>
-          <w:lang w:val="en-GB"/>
-        </w:rPr>
-        <w:t xml:space="preserve"> die </w:t>
-      </w:r>
-      <w:proofErr w:type="spellStart"/>
-      <w:r>
-        <w:rPr>
-          <w:rFonts w:ascii="Helvetica Neue" w:hAnsi="Helvetica Neue"/>
-          <w:sz w:val="20"/>
-          <w:szCs w:val="20"/>
-          <w:lang w:val="en-GB"/>
-        </w:rPr>
-        <w:t>Universitätsleitung</w:t>
-      </w:r>
-      <w:proofErr w:type="spellEnd"/>
-      <w:r>
-        <w:rPr>
-          <w:rFonts w:ascii="Helvetica Neue" w:hAnsi="Helvetica Neue"/>
-          <w:sz w:val="20"/>
-          <w:szCs w:val="20"/>
-          <w:lang w:val="en-GB"/>
-        </w:rPr>
-        <w:t xml:space="preserve"> </w:t>
-      </w:r>
-      <w:proofErr w:type="spellStart"/>
-      <w:r>
-        <w:rPr>
-          <w:rFonts w:ascii="Helvetica Neue" w:hAnsi="Helvetica Neue"/>
-          <w:sz w:val="20"/>
-          <w:szCs w:val="20"/>
-          <w:lang w:val="en-GB"/>
-        </w:rPr>
-        <w:t>bzw</w:t>
-      </w:r>
-      <w:proofErr w:type="spellEnd"/>
-      <w:r>
-        <w:rPr>
-          <w:rFonts w:ascii="Helvetica Neue" w:hAnsi="Helvetica Neue"/>
-          <w:sz w:val="20"/>
-          <w:szCs w:val="20"/>
-          <w:lang w:val="en-GB"/>
-        </w:rPr>
-        <w:t xml:space="preserve">. der </w:t>
-      </w:r>
-      <w:proofErr w:type="spellStart"/>
-      <w:r>
-        <w:rPr>
-          <w:rFonts w:ascii="Helvetica Neue" w:hAnsi="Helvetica Neue"/>
-          <w:sz w:val="20"/>
-          <w:szCs w:val="20"/>
-          <w:lang w:val="en-GB"/>
-        </w:rPr>
-        <w:t>Senat</w:t>
-      </w:r>
-      <w:proofErr w:type="spellEnd"/>
-      <w:r>
-        <w:rPr>
-          <w:rFonts w:ascii="Helvetica Neue" w:hAnsi="Helvetica Neue"/>
-          <w:sz w:val="20"/>
-          <w:szCs w:val="20"/>
-          <w:lang w:val="en-GB"/>
-        </w:rPr>
-        <w:t xml:space="preserve"> </w:t>
-      </w:r>
-      <w:proofErr w:type="spellStart"/>
-      <w:r>
-        <w:rPr>
-          <w:rFonts w:ascii="Helvetica Neue" w:hAnsi="Helvetica Neue"/>
-          <w:sz w:val="20"/>
-          <w:szCs w:val="20"/>
-          <w:lang w:val="en-GB"/>
-        </w:rPr>
-        <w:t>zum</w:t>
-      </w:r>
-      <w:proofErr w:type="spellEnd"/>
-      <w:r>
-        <w:rPr>
-          <w:rFonts w:ascii="Helvetica Neue" w:hAnsi="Helvetica Neue"/>
-          <w:sz w:val="20"/>
-          <w:szCs w:val="20"/>
-          <w:lang w:val="en-GB"/>
-        </w:rPr>
-        <w:t xml:space="preserve"> </w:t>
-      </w:r>
-      <w:proofErr w:type="spellStart"/>
-      <w:r>
-        <w:rPr>
-          <w:rFonts w:ascii="Helvetica Neue" w:hAnsi="Helvetica Neue"/>
-          <w:sz w:val="20"/>
-          <w:szCs w:val="20"/>
-          <w:lang w:val="en-GB"/>
-        </w:rPr>
-        <w:t>Entzug</w:t>
-      </w:r>
-      <w:proofErr w:type="spellEnd"/>
-      <w:r>
-        <w:rPr>
-          <w:rFonts w:ascii="Helvetica Neue" w:hAnsi="Helvetica Neue"/>
-          <w:sz w:val="20"/>
-          <w:szCs w:val="20"/>
-          <w:lang w:val="en-GB"/>
-        </w:rPr>
-        <w:t xml:space="preserve"> des </w:t>
-      </w:r>
-      <w:proofErr w:type="spellStart"/>
-      <w:r>
-        <w:rPr>
-          <w:rFonts w:ascii="Helvetica Neue" w:hAnsi="Helvetica Neue"/>
-          <w:sz w:val="20"/>
-          <w:szCs w:val="20"/>
-          <w:lang w:val="en-GB"/>
-        </w:rPr>
-        <w:t>aufgrund</w:t>
-      </w:r>
-      <w:proofErr w:type="spellEnd"/>
-      <w:r>
-        <w:rPr>
-          <w:rFonts w:ascii="Helvetica Neue" w:hAnsi="Helvetica Neue"/>
-          <w:sz w:val="20"/>
-          <w:szCs w:val="20"/>
-          <w:lang w:val="en-GB"/>
-        </w:rPr>
-        <w:t xml:space="preserve"> </w:t>
-      </w:r>
-      <w:proofErr w:type="spellStart"/>
-      <w:r>
-        <w:rPr>
-          <w:rFonts w:ascii="Helvetica Neue" w:hAnsi="Helvetica Neue"/>
-          <w:sz w:val="20"/>
-          <w:szCs w:val="20"/>
-          <w:lang w:val="en-GB"/>
-        </w:rPr>
-        <w:t>dieser</w:t>
-      </w:r>
-      <w:proofErr w:type="spellEnd"/>
-      <w:r>
-        <w:rPr>
-          <w:rFonts w:ascii="Helvetica Neue" w:hAnsi="Helvetica Neue"/>
-          <w:sz w:val="20"/>
-          <w:szCs w:val="20"/>
-          <w:lang w:val="en-GB"/>
-        </w:rPr>
-        <w:t xml:space="preserve"> Arbeit </w:t>
-      </w:r>
-      <w:proofErr w:type="spellStart"/>
-      <w:r>
-        <w:rPr>
-          <w:rFonts w:ascii="Helvetica Neue" w:hAnsi="Helvetica Neue"/>
-          <w:sz w:val="20"/>
-          <w:szCs w:val="20"/>
-          <w:lang w:val="en-GB"/>
-        </w:rPr>
-        <w:t>verliehenen</w:t>
-      </w:r>
-      <w:proofErr w:type="spellEnd"/>
-      <w:r>
-        <w:rPr>
-          <w:rFonts w:ascii="Helvetica Neue" w:hAnsi="Helvetica Neue"/>
-          <w:sz w:val="20"/>
-          <w:szCs w:val="20"/>
-          <w:lang w:val="en-GB"/>
-        </w:rPr>
-        <w:t xml:space="preserve"> </w:t>
-      </w:r>
-      <w:proofErr w:type="spellStart"/>
-      <w:r>
-        <w:rPr>
-          <w:rFonts w:ascii="Helvetica Neue" w:hAnsi="Helvetica Neue"/>
-          <w:sz w:val="20"/>
-          <w:szCs w:val="20"/>
-          <w:lang w:val="en-GB"/>
-        </w:rPr>
-        <w:t>Abschlusses</w:t>
-      </w:r>
-      <w:proofErr w:type="spellEnd"/>
-      <w:r>
-        <w:rPr>
-          <w:rFonts w:ascii="Helvetica Neue" w:hAnsi="Helvetica Neue"/>
-          <w:sz w:val="20"/>
-          <w:szCs w:val="20"/>
-          <w:lang w:val="en-GB"/>
-        </w:rPr>
-        <w:t xml:space="preserve"> </w:t>
-      </w:r>
-      <w:proofErr w:type="spellStart"/>
-      <w:r>
-        <w:rPr>
-          <w:rFonts w:ascii="Helvetica Neue" w:hAnsi="Helvetica Neue"/>
-          <w:sz w:val="20"/>
-          <w:szCs w:val="20"/>
-          <w:lang w:val="en-GB"/>
-        </w:rPr>
-        <w:t>bzw</w:t>
-      </w:r>
-      <w:proofErr w:type="spellEnd"/>
-      <w:r>
-        <w:rPr>
-          <w:rFonts w:ascii="Helvetica Neue" w:hAnsi="Helvetica Neue"/>
-          <w:sz w:val="20"/>
-          <w:szCs w:val="20"/>
-          <w:lang w:val="en-GB"/>
-        </w:rPr>
-        <w:t xml:space="preserve">. </w:t>
-      </w:r>
-      <w:proofErr w:type="spellStart"/>
-      <w:r>
-        <w:rPr>
-          <w:rFonts w:ascii="Helvetica Neue" w:hAnsi="Helvetica Neue"/>
-          <w:sz w:val="20"/>
-          <w:szCs w:val="20"/>
-          <w:lang w:val="en-GB"/>
-        </w:rPr>
-        <w:t>Titels</w:t>
-      </w:r>
-      <w:proofErr w:type="spellEnd"/>
-      <w:r>
-        <w:rPr>
-          <w:rFonts w:ascii="Helvetica Neue" w:hAnsi="Helvetica Neue"/>
-          <w:sz w:val="20"/>
-          <w:szCs w:val="20"/>
-          <w:lang w:val="en-GB"/>
-        </w:rPr>
-        <w:t xml:space="preserve"> </w:t>
-      </w:r>
-      <w:proofErr w:type="spellStart"/>
-      <w:r>
-        <w:rPr>
-          <w:rFonts w:ascii="Helvetica Neue" w:hAnsi="Helvetica Neue"/>
-          <w:sz w:val="20"/>
-          <w:szCs w:val="20"/>
-          <w:lang w:val="en-GB"/>
-        </w:rPr>
-        <w:t>berechtigt</w:t>
-      </w:r>
-      <w:proofErr w:type="spellEnd"/>
-      <w:r>
-        <w:rPr>
-          <w:rFonts w:ascii="Helvetica Neue" w:hAnsi="Helvetica Neue"/>
-          <w:sz w:val="20"/>
-          <w:szCs w:val="20"/>
-          <w:lang w:val="en-GB"/>
-        </w:rPr>
-        <w:t xml:space="preserve"> </w:t>
-      </w:r>
-      <w:proofErr w:type="spellStart"/>
-      <w:r>
-        <w:rPr>
-          <w:rFonts w:ascii="Helvetica Neue" w:hAnsi="Helvetica Neue"/>
-          <w:sz w:val="20"/>
-          <w:szCs w:val="20"/>
-          <w:lang w:val="en-GB"/>
-        </w:rPr>
-        <w:t>ist</w:t>
-      </w:r>
-      <w:proofErr w:type="spellEnd"/>
-      <w:r>
-        <w:rPr>
-          <w:rFonts w:ascii="Helvetica Neue" w:hAnsi="Helvetica Neue"/>
-          <w:sz w:val="20"/>
-          <w:szCs w:val="20"/>
-          <w:lang w:val="en-GB"/>
-        </w:rPr>
-        <w:t xml:space="preserve">. Für die </w:t>
-      </w:r>
-      <w:proofErr w:type="spellStart"/>
-      <w:r>
-        <w:rPr>
-          <w:rFonts w:ascii="Helvetica Neue" w:hAnsi="Helvetica Neue"/>
-          <w:sz w:val="20"/>
-          <w:szCs w:val="20"/>
-          <w:lang w:val="en-GB"/>
-        </w:rPr>
-        <w:t>Zwecke</w:t>
-      </w:r>
-      <w:proofErr w:type="spellEnd"/>
-      <w:r>
-        <w:rPr>
-          <w:rFonts w:ascii="Helvetica Neue" w:hAnsi="Helvetica Neue"/>
-          <w:sz w:val="20"/>
-          <w:szCs w:val="20"/>
-          <w:lang w:val="en-GB"/>
-        </w:rPr>
-        <w:t xml:space="preserve"> der </w:t>
-      </w:r>
-      <w:proofErr w:type="spellStart"/>
-      <w:r>
-        <w:rPr>
-          <w:rFonts w:ascii="Helvetica Neue" w:hAnsi="Helvetica Neue"/>
-          <w:sz w:val="20"/>
-          <w:szCs w:val="20"/>
-          <w:lang w:val="en-GB"/>
-        </w:rPr>
-        <w:t>Begutachtung</w:t>
-      </w:r>
-      <w:proofErr w:type="spellEnd"/>
-      <w:r>
-        <w:rPr>
-          <w:rFonts w:ascii="Helvetica Neue" w:hAnsi="Helvetica Neue"/>
-          <w:sz w:val="20"/>
-          <w:szCs w:val="20"/>
-          <w:lang w:val="en-GB"/>
-        </w:rPr>
-        <w:t xml:space="preserve"> und der </w:t>
-      </w:r>
-      <w:proofErr w:type="spellStart"/>
-      <w:r>
-        <w:rPr>
-          <w:rFonts w:ascii="Helvetica Neue" w:hAnsi="Helvetica Neue"/>
-          <w:sz w:val="20"/>
-          <w:szCs w:val="20"/>
-          <w:lang w:val="en-GB"/>
-        </w:rPr>
-        <w:t>Überprüfung</w:t>
-      </w:r>
-      <w:proofErr w:type="spellEnd"/>
-      <w:r>
-        <w:rPr>
-          <w:rFonts w:ascii="Helvetica Neue" w:hAnsi="Helvetica Neue"/>
-          <w:sz w:val="20"/>
-          <w:szCs w:val="20"/>
-          <w:lang w:val="en-GB"/>
-        </w:rPr>
-        <w:t xml:space="preserve"> der </w:t>
-      </w:r>
-      <w:proofErr w:type="spellStart"/>
-      <w:r>
-        <w:rPr>
-          <w:rFonts w:ascii="Helvetica Neue" w:hAnsi="Helvetica Neue"/>
-          <w:sz w:val="20"/>
-          <w:szCs w:val="20"/>
-          <w:lang w:val="en-GB"/>
-        </w:rPr>
-        <w:t>Einhaltung</w:t>
-      </w:r>
-      <w:proofErr w:type="spellEnd"/>
-      <w:r>
-        <w:rPr>
-          <w:rFonts w:ascii="Helvetica Neue" w:hAnsi="Helvetica Neue"/>
-          <w:sz w:val="20"/>
-          <w:szCs w:val="20"/>
-          <w:lang w:val="en-GB"/>
-        </w:rPr>
-        <w:t xml:space="preserve"> der </w:t>
-      </w:r>
-      <w:proofErr w:type="spellStart"/>
-      <w:r>
-        <w:rPr>
-          <w:rFonts w:ascii="Helvetica Neue" w:hAnsi="Helvetica Neue"/>
-          <w:sz w:val="20"/>
-          <w:szCs w:val="20"/>
-          <w:lang w:val="en-GB"/>
-        </w:rPr>
-        <w:t>Selbstständigkeitserklärung</w:t>
-      </w:r>
-      <w:proofErr w:type="spellEnd"/>
-      <w:r>
-        <w:rPr>
-          <w:rFonts w:ascii="Helvetica Neue" w:hAnsi="Helvetica Neue"/>
-          <w:sz w:val="20"/>
-          <w:szCs w:val="20"/>
-          <w:lang w:val="en-GB"/>
-        </w:rPr>
-        <w:t xml:space="preserve"> </w:t>
-      </w:r>
-      <w:proofErr w:type="spellStart"/>
-      <w:r>
-        <w:rPr>
-          <w:rFonts w:ascii="Helvetica Neue" w:hAnsi="Helvetica Neue"/>
-          <w:sz w:val="20"/>
-          <w:szCs w:val="20"/>
-          <w:lang w:val="en-GB"/>
-        </w:rPr>
-        <w:t>bzw</w:t>
-      </w:r>
-      <w:proofErr w:type="spellEnd"/>
-      <w:r>
-        <w:rPr>
-          <w:rFonts w:ascii="Helvetica Neue" w:hAnsi="Helvetica Neue"/>
-          <w:sz w:val="20"/>
-          <w:szCs w:val="20"/>
-          <w:lang w:val="en-GB"/>
-        </w:rPr>
-        <w:t xml:space="preserve">. der </w:t>
-      </w:r>
-      <w:proofErr w:type="spellStart"/>
-      <w:r>
-        <w:rPr>
-          <w:rFonts w:ascii="Helvetica Neue" w:hAnsi="Helvetica Neue"/>
-          <w:sz w:val="20"/>
-          <w:szCs w:val="20"/>
-          <w:lang w:val="en-GB"/>
-        </w:rPr>
-        <w:t>Reglemente</w:t>
-      </w:r>
-      <w:proofErr w:type="spellEnd"/>
-      <w:r>
-        <w:rPr>
-          <w:rFonts w:ascii="Helvetica Neue" w:hAnsi="Helvetica Neue"/>
-          <w:sz w:val="20"/>
-          <w:szCs w:val="20"/>
-          <w:lang w:val="en-GB"/>
-        </w:rPr>
-        <w:t xml:space="preserve"> </w:t>
-      </w:r>
-      <w:proofErr w:type="spellStart"/>
-      <w:r>
-        <w:rPr>
-          <w:rFonts w:ascii="Helvetica Neue" w:hAnsi="Helvetica Neue"/>
-          <w:sz w:val="20"/>
-          <w:szCs w:val="20"/>
-          <w:lang w:val="en-GB"/>
-        </w:rPr>
-        <w:t>betreffend</w:t>
-      </w:r>
-      <w:proofErr w:type="spellEnd"/>
-      <w:r>
-        <w:rPr>
-          <w:rFonts w:ascii="Helvetica Neue" w:hAnsi="Helvetica Neue"/>
-          <w:sz w:val="20"/>
-          <w:szCs w:val="20"/>
-          <w:lang w:val="en-GB"/>
-        </w:rPr>
-        <w:t xml:space="preserve"> </w:t>
-      </w:r>
-      <w:proofErr w:type="spellStart"/>
-      <w:r>
-        <w:rPr>
-          <w:rFonts w:ascii="Helvetica Neue" w:hAnsi="Helvetica Neue"/>
-          <w:sz w:val="20"/>
-          <w:szCs w:val="20"/>
-          <w:lang w:val="en-GB"/>
-        </w:rPr>
-        <w:t>Plagiate</w:t>
-      </w:r>
-      <w:proofErr w:type="spellEnd"/>
-      <w:r>
-        <w:rPr>
-          <w:rFonts w:ascii="Helvetica Neue" w:hAnsi="Helvetica Neue"/>
-          <w:sz w:val="20"/>
-          <w:szCs w:val="20"/>
-          <w:lang w:val="en-GB"/>
-        </w:rPr>
-        <w:t xml:space="preserve"> </w:t>
-      </w:r>
-      <w:proofErr w:type="spellStart"/>
-      <w:r>
-        <w:rPr>
-          <w:rFonts w:ascii="Helvetica Neue" w:hAnsi="Helvetica Neue"/>
-          <w:sz w:val="20"/>
-          <w:szCs w:val="20"/>
-          <w:lang w:val="en-GB"/>
-        </w:rPr>
-        <w:t>erteile</w:t>
-      </w:r>
-      <w:proofErr w:type="spellEnd"/>
-      <w:r>
-        <w:rPr>
-          <w:rFonts w:ascii="Helvetica Neue" w:hAnsi="Helvetica Neue"/>
-          <w:sz w:val="20"/>
-          <w:szCs w:val="20"/>
-          <w:lang w:val="en-GB"/>
-        </w:rPr>
-        <w:t xml:space="preserve"> ich der Universität Bern das </w:t>
-      </w:r>
-      <w:proofErr w:type="spellStart"/>
-      <w:r>
-        <w:rPr>
-          <w:rFonts w:ascii="Helvetica Neue" w:hAnsi="Helvetica Neue"/>
-          <w:sz w:val="20"/>
-          <w:szCs w:val="20"/>
-          <w:lang w:val="en-GB"/>
-        </w:rPr>
-        <w:t>Recht</w:t>
-      </w:r>
-      <w:proofErr w:type="spellEnd"/>
-      <w:r>
-        <w:rPr>
-          <w:rFonts w:ascii="Helvetica Neue" w:hAnsi="Helvetica Neue"/>
-          <w:sz w:val="20"/>
-          <w:szCs w:val="20"/>
-          <w:lang w:val="en-GB"/>
-        </w:rPr>
-        <w:t xml:space="preserve">, die </w:t>
-      </w:r>
-      <w:proofErr w:type="spellStart"/>
-      <w:r>
-        <w:rPr>
-          <w:rFonts w:ascii="Helvetica Neue" w:hAnsi="Helvetica Neue"/>
-          <w:sz w:val="20"/>
-          <w:szCs w:val="20"/>
-          <w:lang w:val="en-GB"/>
-        </w:rPr>
-        <w:t>dazu</w:t>
-      </w:r>
-      <w:proofErr w:type="spellEnd"/>
-      <w:r>
-        <w:rPr>
-          <w:rFonts w:ascii="Helvetica Neue" w:hAnsi="Helvetica Neue"/>
-          <w:sz w:val="20"/>
-          <w:szCs w:val="20"/>
-          <w:lang w:val="en-GB"/>
-        </w:rPr>
-        <w:t xml:space="preserve"> </w:t>
-      </w:r>
-      <w:proofErr w:type="spellStart"/>
-      <w:r>
-        <w:rPr>
-          <w:rFonts w:ascii="Helvetica Neue" w:hAnsi="Helvetica Neue"/>
-          <w:sz w:val="20"/>
-          <w:szCs w:val="20"/>
-          <w:lang w:val="en-GB"/>
-        </w:rPr>
-        <w:t>erforderlichen</w:t>
-      </w:r>
-      <w:proofErr w:type="spellEnd"/>
-      <w:r>
-        <w:rPr>
-          <w:rFonts w:ascii="Helvetica Neue" w:hAnsi="Helvetica Neue"/>
-          <w:sz w:val="20"/>
-          <w:szCs w:val="20"/>
-          <w:lang w:val="en-GB"/>
-        </w:rPr>
-        <w:t xml:space="preserve"> </w:t>
-      </w:r>
-      <w:proofErr w:type="spellStart"/>
-      <w:r>
-        <w:rPr>
-          <w:rFonts w:ascii="Helvetica Neue" w:hAnsi="Helvetica Neue"/>
-          <w:sz w:val="20"/>
-          <w:szCs w:val="20"/>
-          <w:lang w:val="en-GB"/>
-        </w:rPr>
-        <w:t>Personendaten</w:t>
-      </w:r>
-      <w:proofErr w:type="spellEnd"/>
-      <w:r>
-        <w:rPr>
-          <w:rFonts w:ascii="Helvetica Neue" w:hAnsi="Helvetica Neue"/>
-          <w:sz w:val="20"/>
-          <w:szCs w:val="20"/>
-          <w:lang w:val="en-GB"/>
-        </w:rPr>
-        <w:t xml:space="preserve"> </w:t>
-      </w:r>
-      <w:proofErr w:type="spellStart"/>
-      <w:r>
-        <w:rPr>
-          <w:rFonts w:ascii="Helvetica Neue" w:hAnsi="Helvetica Neue"/>
-          <w:sz w:val="20"/>
-          <w:szCs w:val="20"/>
-          <w:lang w:val="en-GB"/>
-        </w:rPr>
-        <w:t>zu</w:t>
-      </w:r>
-      <w:proofErr w:type="spellEnd"/>
-      <w:r>
-        <w:rPr>
-          <w:rFonts w:ascii="Helvetica Neue" w:hAnsi="Helvetica Neue"/>
-          <w:sz w:val="20"/>
-          <w:szCs w:val="20"/>
-          <w:lang w:val="en-GB"/>
-        </w:rPr>
-        <w:t xml:space="preserve"> </w:t>
-      </w:r>
-      <w:proofErr w:type="spellStart"/>
-      <w:r>
-        <w:rPr>
-          <w:rFonts w:ascii="Helvetica Neue" w:hAnsi="Helvetica Neue"/>
-          <w:sz w:val="20"/>
-          <w:szCs w:val="20"/>
-          <w:lang w:val="en-GB"/>
-        </w:rPr>
-        <w:t>bearbeiten</w:t>
-      </w:r>
-      <w:proofErr w:type="spellEnd"/>
-      <w:r>
-        <w:rPr>
-          <w:rFonts w:ascii="Helvetica Neue" w:hAnsi="Helvetica Neue"/>
-          <w:sz w:val="20"/>
-          <w:szCs w:val="20"/>
-          <w:lang w:val="en-GB"/>
-        </w:rPr>
-        <w:t xml:space="preserve"> und </w:t>
-      </w:r>
-      <w:proofErr w:type="spellStart"/>
-      <w:r>
-        <w:rPr>
-          <w:rFonts w:ascii="Helvetica Neue" w:hAnsi="Helvetica Neue"/>
-          <w:sz w:val="20"/>
-          <w:szCs w:val="20"/>
-          <w:lang w:val="en-GB"/>
-        </w:rPr>
-        <w:t>Nutzungshandlungen</w:t>
-      </w:r>
-      <w:proofErr w:type="spellEnd"/>
-      <w:r>
-        <w:rPr>
-          <w:rFonts w:ascii="Helvetica Neue" w:hAnsi="Helvetica Neue"/>
-          <w:sz w:val="20"/>
-          <w:szCs w:val="20"/>
-          <w:lang w:val="en-GB"/>
-        </w:rPr>
-        <w:t xml:space="preserve"> </w:t>
-      </w:r>
-      <w:proofErr w:type="spellStart"/>
-      <w:r>
-        <w:rPr>
-          <w:rFonts w:ascii="Helvetica Neue" w:hAnsi="Helvetica Neue"/>
-          <w:sz w:val="20"/>
-          <w:szCs w:val="20"/>
-          <w:lang w:val="en-GB"/>
-        </w:rPr>
-        <w:t>vorzunehmen</w:t>
-      </w:r>
-      <w:proofErr w:type="spellEnd"/>
-      <w:r>
-        <w:rPr>
-          <w:rFonts w:ascii="Helvetica Neue" w:hAnsi="Helvetica Neue"/>
-          <w:sz w:val="20"/>
-          <w:szCs w:val="20"/>
-          <w:lang w:val="en-GB"/>
-        </w:rPr>
-        <w:t xml:space="preserve">, </w:t>
-      </w:r>
-      <w:proofErr w:type="spellStart"/>
-      <w:r>
-        <w:rPr>
-          <w:rFonts w:ascii="Helvetica Neue" w:hAnsi="Helvetica Neue"/>
-          <w:sz w:val="20"/>
-          <w:szCs w:val="20"/>
-          <w:lang w:val="en-GB"/>
-        </w:rPr>
-        <w:t>insbesondere</w:t>
-      </w:r>
-      <w:proofErr w:type="spellEnd"/>
-      <w:r>
-        <w:rPr>
-          <w:rFonts w:ascii="Helvetica Neue" w:hAnsi="Helvetica Neue"/>
-          <w:sz w:val="20"/>
-          <w:szCs w:val="20"/>
-          <w:lang w:val="en-GB"/>
-        </w:rPr>
-        <w:t xml:space="preserve"> die </w:t>
-      </w:r>
-      <w:proofErr w:type="spellStart"/>
-      <w:r>
-        <w:rPr>
-          <w:rFonts w:ascii="Helvetica Neue" w:hAnsi="Helvetica Neue"/>
-          <w:sz w:val="20"/>
-          <w:szCs w:val="20"/>
-          <w:lang w:val="en-GB"/>
-        </w:rPr>
-        <w:t>schriftliche</w:t>
-      </w:r>
-      <w:proofErr w:type="spellEnd"/>
-      <w:r>
-        <w:rPr>
-          <w:rFonts w:ascii="Helvetica Neue" w:hAnsi="Helvetica Neue"/>
-          <w:sz w:val="20"/>
-          <w:szCs w:val="20"/>
-          <w:lang w:val="en-GB"/>
-        </w:rPr>
-        <w:t xml:space="preserve"> Arbeit </w:t>
-      </w:r>
-      <w:proofErr w:type="spellStart"/>
-      <w:r>
-        <w:rPr>
-          <w:rFonts w:ascii="Helvetica Neue" w:hAnsi="Helvetica Neue"/>
-          <w:sz w:val="20"/>
-          <w:szCs w:val="20"/>
-          <w:lang w:val="en-GB"/>
-        </w:rPr>
-        <w:t>zu</w:t>
-      </w:r>
-      <w:proofErr w:type="spellEnd"/>
-      <w:r>
-        <w:rPr>
-          <w:rFonts w:ascii="Helvetica Neue" w:hAnsi="Helvetica Neue"/>
-          <w:sz w:val="20"/>
-          <w:szCs w:val="20"/>
-          <w:lang w:val="en-GB"/>
-        </w:rPr>
-        <w:t xml:space="preserve"> </w:t>
-      </w:r>
-      <w:proofErr w:type="spellStart"/>
-      <w:r>
-        <w:rPr>
-          <w:rFonts w:ascii="Helvetica Neue" w:hAnsi="Helvetica Neue"/>
-          <w:sz w:val="20"/>
-          <w:szCs w:val="20"/>
-          <w:lang w:val="en-GB"/>
-        </w:rPr>
-        <w:t>vervielfältigen</w:t>
-      </w:r>
-      <w:proofErr w:type="spellEnd"/>
-      <w:r>
-        <w:rPr>
-          <w:rFonts w:ascii="Helvetica Neue" w:hAnsi="Helvetica Neue"/>
-          <w:sz w:val="20"/>
-          <w:szCs w:val="20"/>
-          <w:lang w:val="en-GB"/>
-        </w:rPr>
-        <w:t xml:space="preserve"> und </w:t>
-      </w:r>
-      <w:proofErr w:type="spellStart"/>
-      <w:r>
-        <w:rPr>
-          <w:rFonts w:ascii="Helvetica Neue" w:hAnsi="Helvetica Neue"/>
-          <w:sz w:val="20"/>
-          <w:szCs w:val="20"/>
-          <w:lang w:val="en-GB"/>
-        </w:rPr>
-        <w:t>dauerhaft</w:t>
-      </w:r>
-      <w:proofErr w:type="spellEnd"/>
-      <w:r>
-        <w:rPr>
-          <w:rFonts w:ascii="Helvetica Neue" w:hAnsi="Helvetica Neue"/>
-          <w:sz w:val="20"/>
-          <w:szCs w:val="20"/>
-          <w:lang w:val="en-GB"/>
-        </w:rPr>
-        <w:t xml:space="preserve"> in </w:t>
-      </w:r>
-      <w:proofErr w:type="spellStart"/>
-      <w:r>
-        <w:rPr>
-          <w:rFonts w:ascii="Helvetica Neue" w:hAnsi="Helvetica Neue"/>
-          <w:sz w:val="20"/>
-          <w:szCs w:val="20"/>
-          <w:lang w:val="en-GB"/>
-        </w:rPr>
-        <w:t>einer</w:t>
-      </w:r>
-      <w:proofErr w:type="spellEnd"/>
-      <w:r>
-        <w:rPr>
-          <w:rFonts w:ascii="Helvetica Neue" w:hAnsi="Helvetica Neue"/>
-          <w:sz w:val="20"/>
-          <w:szCs w:val="20"/>
-          <w:lang w:val="en-GB"/>
-        </w:rPr>
-        <w:t xml:space="preserve"> </w:t>
-      </w:r>
-      <w:proofErr w:type="spellStart"/>
-      <w:r>
-        <w:rPr>
-          <w:rFonts w:ascii="Helvetica Neue" w:hAnsi="Helvetica Neue"/>
-          <w:sz w:val="20"/>
-          <w:szCs w:val="20"/>
-          <w:lang w:val="en-GB"/>
-        </w:rPr>
-        <w:t>Datenbank</w:t>
-      </w:r>
-      <w:proofErr w:type="spellEnd"/>
-      <w:r>
-        <w:rPr>
-          <w:rFonts w:ascii="Helvetica Neue" w:hAnsi="Helvetica Neue"/>
-          <w:sz w:val="20"/>
-          <w:szCs w:val="20"/>
-          <w:lang w:val="en-GB"/>
-        </w:rPr>
-        <w:t xml:space="preserve"> </w:t>
-      </w:r>
-      <w:proofErr w:type="spellStart"/>
-      <w:r>
-        <w:rPr>
-          <w:rFonts w:ascii="Helvetica Neue" w:hAnsi="Helvetica Neue"/>
-          <w:sz w:val="20"/>
-          <w:szCs w:val="20"/>
-          <w:lang w:val="en-GB"/>
-        </w:rPr>
-        <w:t>zu</w:t>
-      </w:r>
-      <w:proofErr w:type="spellEnd"/>
-      <w:r>
-        <w:rPr>
-          <w:rFonts w:ascii="Helvetica Neue" w:hAnsi="Helvetica Neue"/>
-          <w:sz w:val="20"/>
-          <w:szCs w:val="20"/>
-          <w:lang w:val="en-GB"/>
-        </w:rPr>
-        <w:t xml:space="preserve"> </w:t>
-      </w:r>
-      <w:proofErr w:type="spellStart"/>
-      <w:r>
-        <w:rPr>
-          <w:rFonts w:ascii="Helvetica Neue" w:hAnsi="Helvetica Neue"/>
-          <w:sz w:val="20"/>
-          <w:szCs w:val="20"/>
-          <w:lang w:val="en-GB"/>
-        </w:rPr>
-        <w:t>speichern</w:t>
-      </w:r>
-      <w:proofErr w:type="spellEnd"/>
-      <w:r>
-        <w:rPr>
-          <w:rFonts w:ascii="Helvetica Neue" w:hAnsi="Helvetica Neue"/>
-          <w:sz w:val="20"/>
-          <w:szCs w:val="20"/>
-          <w:lang w:val="en-GB"/>
-        </w:rPr>
-        <w:t xml:space="preserve"> </w:t>
-      </w:r>
-      <w:proofErr w:type="spellStart"/>
-      <w:r>
-        <w:rPr>
-          <w:rFonts w:ascii="Helvetica Neue" w:hAnsi="Helvetica Neue"/>
-          <w:sz w:val="20"/>
-          <w:szCs w:val="20"/>
-          <w:lang w:val="en-GB"/>
-        </w:rPr>
-        <w:t>sowie</w:t>
-      </w:r>
-      <w:proofErr w:type="spellEnd"/>
-      <w:r>
-        <w:rPr>
-          <w:rFonts w:ascii="Helvetica Neue" w:hAnsi="Helvetica Neue"/>
-          <w:sz w:val="20"/>
-          <w:szCs w:val="20"/>
-          <w:lang w:val="en-GB"/>
-        </w:rPr>
-        <w:t xml:space="preserve"> </w:t>
-      </w:r>
-      <w:proofErr w:type="spellStart"/>
-      <w:r>
-        <w:rPr>
-          <w:rFonts w:ascii="Helvetica Neue" w:hAnsi="Helvetica Neue"/>
-          <w:sz w:val="20"/>
-          <w:szCs w:val="20"/>
-          <w:lang w:val="en-GB"/>
-        </w:rPr>
-        <w:t>diese</w:t>
-      </w:r>
-      <w:proofErr w:type="spellEnd"/>
-      <w:r>
-        <w:rPr>
-          <w:rFonts w:ascii="Helvetica Neue" w:hAnsi="Helvetica Neue"/>
-          <w:sz w:val="20"/>
-          <w:szCs w:val="20"/>
-          <w:lang w:val="en-GB"/>
-        </w:rPr>
-        <w:t xml:space="preserve"> </w:t>
-      </w:r>
-      <w:proofErr w:type="spellStart"/>
-      <w:r>
-        <w:rPr>
-          <w:rFonts w:ascii="Helvetica Neue" w:hAnsi="Helvetica Neue"/>
-          <w:sz w:val="20"/>
-          <w:szCs w:val="20"/>
-          <w:lang w:val="en-GB"/>
-        </w:rPr>
-        <w:t>zur</w:t>
-      </w:r>
-      <w:proofErr w:type="spellEnd"/>
-      <w:r>
-        <w:rPr>
-          <w:rFonts w:ascii="Helvetica Neue" w:hAnsi="Helvetica Neue"/>
-          <w:sz w:val="20"/>
-          <w:szCs w:val="20"/>
-          <w:lang w:val="en-GB"/>
-        </w:rPr>
-        <w:t xml:space="preserve"> </w:t>
-      </w:r>
-      <w:proofErr w:type="spellStart"/>
-      <w:r>
-        <w:rPr>
-          <w:rFonts w:ascii="Helvetica Neue" w:hAnsi="Helvetica Neue"/>
-          <w:sz w:val="20"/>
-          <w:szCs w:val="20"/>
-          <w:lang w:val="en-GB"/>
-        </w:rPr>
-        <w:t>Überprüfung</w:t>
-      </w:r>
-      <w:proofErr w:type="spellEnd"/>
-      <w:r>
-        <w:rPr>
-          <w:rFonts w:ascii="Helvetica Neue" w:hAnsi="Helvetica Neue"/>
-          <w:sz w:val="20"/>
-          <w:szCs w:val="20"/>
-          <w:lang w:val="en-GB"/>
-        </w:rPr>
-        <w:t xml:space="preserve"> von </w:t>
-      </w:r>
-      <w:proofErr w:type="spellStart"/>
-      <w:r>
-        <w:rPr>
-          <w:rFonts w:ascii="Helvetica Neue" w:hAnsi="Helvetica Neue"/>
-          <w:sz w:val="20"/>
-          <w:szCs w:val="20"/>
-          <w:lang w:val="en-GB"/>
-        </w:rPr>
-        <w:t>Arbeiten</w:t>
-      </w:r>
-      <w:proofErr w:type="spellEnd"/>
-      <w:r>
-        <w:rPr>
-          <w:rFonts w:ascii="Helvetica Neue" w:hAnsi="Helvetica Neue"/>
-          <w:sz w:val="20"/>
-          <w:szCs w:val="20"/>
-          <w:lang w:val="en-GB"/>
-        </w:rPr>
-        <w:t xml:space="preserve"> </w:t>
-      </w:r>
-      <w:proofErr w:type="spellStart"/>
-      <w:r>
-        <w:rPr>
-          <w:rFonts w:ascii="Helvetica Neue" w:hAnsi="Helvetica Neue"/>
-          <w:sz w:val="20"/>
-          <w:szCs w:val="20"/>
-          <w:lang w:val="en-GB"/>
-        </w:rPr>
-        <w:t>Dritter</w:t>
-      </w:r>
-      <w:proofErr w:type="spellEnd"/>
-      <w:r>
-        <w:rPr>
-          <w:rFonts w:ascii="Helvetica Neue" w:hAnsi="Helvetica Neue"/>
-          <w:sz w:val="20"/>
-          <w:szCs w:val="20"/>
-          <w:lang w:val="en-GB"/>
-        </w:rPr>
-        <w:t xml:space="preserve"> </w:t>
-      </w:r>
-      <w:proofErr w:type="spellStart"/>
-      <w:r>
-        <w:rPr>
-          <w:rFonts w:ascii="Helvetica Neue" w:hAnsi="Helvetica Neue"/>
-          <w:sz w:val="20"/>
-          <w:szCs w:val="20"/>
-          <w:lang w:val="en-GB"/>
-        </w:rPr>
-        <w:t>zu</w:t>
-      </w:r>
-      <w:proofErr w:type="spellEnd"/>
-      <w:r>
-        <w:rPr>
-          <w:rFonts w:ascii="Helvetica Neue" w:hAnsi="Helvetica Neue"/>
-          <w:sz w:val="20"/>
-          <w:szCs w:val="20"/>
-          <w:lang w:val="en-GB"/>
-        </w:rPr>
-        <w:t xml:space="preserve"> </w:t>
-      </w:r>
-      <w:proofErr w:type="spellStart"/>
-      <w:r>
-        <w:rPr>
-          <w:rFonts w:ascii="Helvetica Neue" w:hAnsi="Helvetica Neue"/>
-          <w:sz w:val="20"/>
-          <w:szCs w:val="20"/>
-          <w:lang w:val="en-GB"/>
-        </w:rPr>
-        <w:t>verwenden</w:t>
-      </w:r>
-      <w:proofErr w:type="spellEnd"/>
-      <w:r>
-        <w:rPr>
-          <w:rFonts w:ascii="Helvetica Neue" w:hAnsi="Helvetica Neue"/>
-          <w:sz w:val="20"/>
-          <w:szCs w:val="20"/>
-          <w:lang w:val="en-GB"/>
-        </w:rPr>
-        <w:t xml:space="preserve"> </w:t>
-      </w:r>
-      <w:proofErr w:type="spellStart"/>
-      <w:r>
-        <w:rPr>
-          <w:rFonts w:ascii="Helvetica Neue" w:hAnsi="Helvetica Neue"/>
-          <w:sz w:val="20"/>
-          <w:szCs w:val="20"/>
-          <w:lang w:val="en-GB"/>
-        </w:rPr>
-        <w:t>oder</w:t>
-      </w:r>
-      <w:proofErr w:type="spellEnd"/>
-      <w:r>
-        <w:rPr>
-          <w:rFonts w:ascii="Helvetica Neue" w:hAnsi="Helvetica Neue"/>
-          <w:sz w:val="20"/>
-          <w:szCs w:val="20"/>
-          <w:lang w:val="en-GB"/>
-        </w:rPr>
-        <w:t xml:space="preserve"> </w:t>
-      </w:r>
-      <w:proofErr w:type="spellStart"/>
-      <w:r>
-        <w:rPr>
-          <w:rFonts w:ascii="Helvetica Neue" w:hAnsi="Helvetica Neue"/>
-          <w:sz w:val="20"/>
-          <w:szCs w:val="20"/>
-          <w:lang w:val="en-GB"/>
-        </w:rPr>
-        <w:t>hierzu</w:t>
-      </w:r>
-      <w:proofErr w:type="spellEnd"/>
-      <w:r>
-        <w:rPr>
-          <w:rFonts w:ascii="Helvetica Neue" w:hAnsi="Helvetica Neue"/>
-          <w:sz w:val="20"/>
-          <w:szCs w:val="20"/>
-          <w:lang w:val="en-GB"/>
-        </w:rPr>
-        <w:t xml:space="preserve"> </w:t>
-      </w:r>
-      <w:proofErr w:type="spellStart"/>
-      <w:r>
-        <w:rPr>
-          <w:rFonts w:ascii="Helvetica Neue" w:hAnsi="Helvetica Neue"/>
-          <w:sz w:val="20"/>
-          <w:szCs w:val="20"/>
-          <w:lang w:val="en-GB"/>
-        </w:rPr>
-        <w:t>zur</w:t>
-      </w:r>
-      <w:proofErr w:type="spellEnd"/>
-      <w:r>
-        <w:rPr>
-          <w:rFonts w:ascii="Helvetica Neue" w:hAnsi="Helvetica Neue"/>
-          <w:sz w:val="20"/>
-          <w:szCs w:val="20"/>
-          <w:lang w:val="en-GB"/>
-        </w:rPr>
-        <w:t xml:space="preserve"> </w:t>
-      </w:r>
-      <w:proofErr w:type="spellStart"/>
-      <w:r>
-        <w:rPr>
-          <w:rFonts w:ascii="Helvetica Neue" w:hAnsi="Helvetica Neue"/>
-          <w:sz w:val="20"/>
-          <w:szCs w:val="20"/>
-          <w:lang w:val="en-GB"/>
-        </w:rPr>
-        <w:t>Verfügung</w:t>
-      </w:r>
-      <w:proofErr w:type="spellEnd"/>
-      <w:r>
-        <w:rPr>
-          <w:rFonts w:ascii="Helvetica Neue" w:hAnsi="Helvetica Neue"/>
-          <w:sz w:val="20"/>
-          <w:szCs w:val="20"/>
-          <w:lang w:val="en-GB"/>
-        </w:rPr>
-        <w:t xml:space="preserve"> </w:t>
-      </w:r>
-      <w:proofErr w:type="spellStart"/>
-      <w:r>
-        <w:rPr>
-          <w:rFonts w:ascii="Helvetica Neue" w:hAnsi="Helvetica Neue"/>
-          <w:sz w:val="20"/>
-          <w:szCs w:val="20"/>
-          <w:lang w:val="en-GB"/>
-        </w:rPr>
-        <w:t>zu</w:t>
-      </w:r>
-      <w:proofErr w:type="spellEnd"/>
-      <w:r>
-        <w:rPr>
-          <w:rFonts w:ascii="Helvetica Neue" w:hAnsi="Helvetica Neue"/>
-          <w:sz w:val="20"/>
-          <w:szCs w:val="20"/>
-          <w:lang w:val="en-GB"/>
-        </w:rPr>
-        <w:t xml:space="preserve"> </w:t>
-      </w:r>
-      <w:proofErr w:type="spellStart"/>
-      <w:r>
-        <w:rPr>
-          <w:rFonts w:ascii="Helvetica Neue" w:hAnsi="Helvetica Neue"/>
-          <w:sz w:val="20"/>
-          <w:szCs w:val="20"/>
-          <w:lang w:val="en-GB"/>
-        </w:rPr>
-        <w:t>stellen</w:t>
-      </w:r>
-      <w:proofErr w:type="spellEnd"/>
-      <w:r>
-        <w:rPr>
-          <w:rFonts w:ascii="Helvetica Neue" w:hAnsi="Helvetica Neue"/>
-          <w:sz w:val="20"/>
-          <w:szCs w:val="20"/>
-          <w:lang w:val="en-GB"/>
-        </w:rPr>
-        <w:t>.</w:t>
+        <w:jc w:val="both"/>
+        <w:rPr>
+          <w:rFonts w:ascii="Helvetica Neue" w:hAnsi="Helvetica Neue"/>
+          <w:sz w:val="20"/>
+          <w:szCs w:val="20"/>
+          <w:lang w:val="en-GB"/>
+        </w:rPr>
+      </w:pPr>
+      <w:r>
+        <w:rPr>
+          <w:rFonts w:ascii="Helvetica Neue" w:hAnsi="Helvetica Neue"/>
+          <w:sz w:val="20"/>
+          <w:szCs w:val="20"/>
+          <w:lang w:val="en-GB"/>
+        </w:rPr>
+        <w:t>« Ich erkläre hiermit, dass ich diese Arbeit selbstständig verfasst und keine anderen als die angegebenen Quellen benutzt habe. Alle Stellen, die wörtlich oder sinngemäss aus Quellen entnommen wurden, habe ich als solche gekennzeichnet. Mir ist bekannt, dass andernfalls die Arbeit als nicht erfüllt bewertet wird und dass die Universitätsleitung bzw. der Senat zum Entzug des aufgrund dieser Arbeit verliehenen Abschlusses bzw. Titels berechtigt ist. Für die Zwecke der Begutachtung und der Überprüfung der Einhaltung der Selbstständigkeitserklärung bzw. der Reglemente betreffend Plagiate erteile ich der Universität Bern das Recht, die dazu erforderlichen Personendaten zu bearbeiten und Nutzungshandlungen vorzunehmen, insbesondere die schriftliche Arbeit zu vervielfältigen und dauerhaft in einer Datenbank zu speichern sowie diese zur Überprüfung von Arbeiten Dritter zu verwenden oder hierzu zur Verfügung zu stellen.</w:t>
       </w:r>
       <w:r>
         <w:rPr>
@@ -14362,9 +11887,8 @@
           <w:szCs w:val="18"/>
           <w:lang w:val="en-GB"/>
         </w:rPr>
-        <w:t xml:space="preserve">S. Schaller, M. W. </w:t>
-      </w:r>
-      <w:proofErr w:type="spellStart"/>
+        <w:t>S. Schaller, M. W. Buechi, B. Schuster, and F. S. Anselmetti</w:t>
+      </w:r>
       <w:r>
         <w:rPr>
           <w:rFonts w:ascii="Helvetica Neue" w:hAnsi="Helvetica Neue"/>
@@ -14372,9 +11896,8 @@
           <w:szCs w:val="18"/>
           <w:lang w:val="en-GB"/>
         </w:rPr>
-        <w:t>Buechi</w:t>
-      </w:r>
-      <w:proofErr w:type="spellEnd"/>
+        <w:t xml:space="preserve"> (2023)</w:t>
+      </w:r>
       <w:r>
         <w:rPr>
           <w:rFonts w:ascii="Helvetica Neue" w:hAnsi="Helvetica Neue"/>
@@ -14382,76 +11905,7 @@
           <w:szCs w:val="18"/>
           <w:lang w:val="en-GB"/>
         </w:rPr>
-        <w:t xml:space="preserve">, B. Schuster, and F. S. </w:t>
-      </w:r>
-      <w:proofErr w:type="spellStart"/>
-      <w:r>
-        <w:rPr>
-          <w:rFonts w:ascii="Helvetica Neue" w:hAnsi="Helvetica Neue"/>
-          <w:sz w:val="18"/>
-          <w:szCs w:val="18"/>
-          <w:lang w:val="en-GB"/>
-        </w:rPr>
-        <w:t>Anselmetti</w:t>
-      </w:r>
-      <w:proofErr w:type="spellEnd"/>
-      <w:r>
-        <w:rPr>
-          <w:rFonts w:ascii="Helvetica Neue" w:hAnsi="Helvetica Neue"/>
-          <w:sz w:val="18"/>
-          <w:szCs w:val="18"/>
-          <w:lang w:val="en-GB"/>
-        </w:rPr>
-        <w:t xml:space="preserve"> (2023)</w:t>
-      </w:r>
-      <w:r>
-        <w:rPr>
-          <w:rFonts w:ascii="Helvetica Neue" w:hAnsi="Helvetica Neue"/>
-          <w:sz w:val="18"/>
-          <w:szCs w:val="18"/>
-          <w:lang w:val="en-GB"/>
-        </w:rPr>
-        <w:t xml:space="preserve"> Drilling into a deep buried valley (ICDP DOVE): a 252m long sediment succession from a glacial </w:t>
-      </w:r>
-      <w:proofErr w:type="spellStart"/>
-      <w:r>
-        <w:rPr>
-          <w:rFonts w:ascii="Helvetica Neue" w:hAnsi="Helvetica Neue"/>
-          <w:sz w:val="18"/>
-          <w:szCs w:val="18"/>
-          <w:lang w:val="en-GB"/>
-        </w:rPr>
-        <w:t>overdeepening</w:t>
-      </w:r>
-      <w:proofErr w:type="spellEnd"/>
-      <w:r>
-        <w:rPr>
-          <w:rFonts w:ascii="Helvetica Neue" w:hAnsi="Helvetica Neue"/>
-          <w:sz w:val="18"/>
-          <w:szCs w:val="18"/>
-          <w:lang w:val="en-GB"/>
-        </w:rPr>
-        <w:t xml:space="preserve"> in </w:t>
-      </w:r>
-      <w:proofErr w:type="spellStart"/>
-      <w:r>
-        <w:rPr>
-          <w:rFonts w:ascii="Helvetica Neue" w:hAnsi="Helvetica Neue"/>
-          <w:sz w:val="18"/>
-          <w:szCs w:val="18"/>
-          <w:lang w:val="en-GB"/>
-        </w:rPr>
-        <w:t>northwestern</w:t>
-      </w:r>
-      <w:proofErr w:type="spellEnd"/>
-      <w:r>
-        <w:rPr>
-          <w:rFonts w:ascii="Helvetica Neue" w:hAnsi="Helvetica Neue"/>
-          <w:sz w:val="18"/>
-          <w:szCs w:val="18"/>
-          <w:lang w:val="en-GB"/>
-        </w:rPr>
-        <w:t xml:space="preserve"> Switzerland</w:t>
+        <w:t xml:space="preserve"> Drilling into a deep buried valley (ICDP DOVE): a 252m long sediment succession from a glacial overdeepening in northwestern Switzerland</w:t>
       </w:r>
       <w:r>
         <w:rPr>
@@ -14549,67 +12003,7 @@
           <w:szCs w:val="18"/>
           <w:lang w:val="en-GB"/>
         </w:rPr>
-        <w:t xml:space="preserve">DOVE-Phase 1 Scientific Team, </w:t>
-      </w:r>
-      <w:proofErr w:type="spellStart"/>
-      <w:r>
-        <w:rPr>
-          <w:rFonts w:ascii="Helvetica Neue" w:hAnsi="Helvetica Neue"/>
-          <w:sz w:val="18"/>
-          <w:szCs w:val="18"/>
-          <w:lang w:val="en-GB"/>
-        </w:rPr>
-        <w:t>Anselmetti</w:t>
-      </w:r>
-      <w:proofErr w:type="spellEnd"/>
-      <w:r>
-        <w:rPr>
-          <w:rFonts w:ascii="Helvetica Neue" w:hAnsi="Helvetica Neue"/>
-          <w:sz w:val="18"/>
-          <w:szCs w:val="18"/>
-          <w:lang w:val="en-GB"/>
-        </w:rPr>
-        <w:t xml:space="preserve">, F. S., </w:t>
-      </w:r>
-      <w:proofErr w:type="spellStart"/>
-      <w:r>
-        <w:rPr>
-          <w:rFonts w:ascii="Helvetica Neue" w:hAnsi="Helvetica Neue"/>
-          <w:sz w:val="18"/>
-          <w:szCs w:val="18"/>
-          <w:lang w:val="en-GB"/>
-        </w:rPr>
-        <w:t>Beraus</w:t>
-      </w:r>
-      <w:proofErr w:type="spellEnd"/>
-      <w:r>
-        <w:rPr>
-          <w:rFonts w:ascii="Helvetica Neue" w:hAnsi="Helvetica Neue"/>
-          <w:sz w:val="18"/>
-          <w:szCs w:val="18"/>
-          <w:lang w:val="en-GB"/>
-        </w:rPr>
-        <w:t xml:space="preserve">, S., … , Schaller, S., et al. (2023): Drilling </w:t>
-      </w:r>
-      <w:proofErr w:type="spellStart"/>
-      <w:r>
-        <w:rPr>
-          <w:rFonts w:ascii="Helvetica Neue" w:hAnsi="Helvetica Neue"/>
-          <w:sz w:val="18"/>
-          <w:szCs w:val="18"/>
-          <w:lang w:val="en-GB"/>
-        </w:rPr>
-        <w:t>Overdeepened</w:t>
-      </w:r>
-      <w:proofErr w:type="spellEnd"/>
-      <w:r>
-        <w:rPr>
-          <w:rFonts w:ascii="Helvetica Neue" w:hAnsi="Helvetica Neue"/>
-          <w:sz w:val="18"/>
-          <w:szCs w:val="18"/>
-          <w:lang w:val="en-GB"/>
-        </w:rPr>
-        <w:t xml:space="preserve"> Alpine Valleys (DOVE) – Operational Report of Phase 1, (ICDP Operational Report), Potsdam : GFZ German Research Centre for Geosciences, 70 </w:t>
+        <w:t xml:space="preserve">DOVE-Phase 1 Scientific Team, Anselmetti, F. S., Beraus, S., … , Schaller, S., et al. (2023): Drilling Overdeepened Alpine Valleys (DOVE) – Operational Report of Phase 1, (ICDP Operational Report), Potsdam : GFZ German Research Centre for Geosciences, 70 </w:t>
       </w:r>
       <w:hyperlink r:id="rId14" w:history="1">
         <w:r>
@@ -14717,27 +12111,7 @@
           <w:szCs w:val="18"/>
           <w:lang w:val="en-GB"/>
         </w:rPr>
-        <w:t xml:space="preserve">ADS CAS Conceptual Design Report: Core and wireline log based </w:t>
-      </w:r>
-      <w:proofErr w:type="spellStart"/>
-      <w:r>
-        <w:rPr>
-          <w:rFonts w:ascii="Helvetica Neue" w:hAnsi="Helvetica Neue"/>
-          <w:sz w:val="18"/>
-          <w:szCs w:val="18"/>
-          <w:lang w:val="en-GB"/>
-        </w:rPr>
-        <w:t>lithoclasification</w:t>
-      </w:r>
-      <w:proofErr w:type="spellEnd"/>
-      <w:r>
-        <w:rPr>
-          <w:rFonts w:ascii="Helvetica Neue" w:hAnsi="Helvetica Neue"/>
-          <w:sz w:val="18"/>
-          <w:szCs w:val="18"/>
-          <w:lang w:val="en-GB"/>
-        </w:rPr>
-        <w:t xml:space="preserve"> of unconsolidated sediments from drill cores and boreholes.</w:t>
+        <w:t>ADS CAS Conceptual Design Report: Core and wireline log based lithoclasification of unconsolidated sediments from drill cores and boreholes.</w:t>
       </w:r>
     </w:p>
     <w:p>
@@ -14770,47 +12144,7 @@
           <w:szCs w:val="18"/>
           <w:lang w:val="en-GB"/>
         </w:rPr>
-        <w:t xml:space="preserve">Lee, A.-S., Enters, D., Huang, J.-J.S., </w:t>
-      </w:r>
-      <w:proofErr w:type="spellStart"/>
-      <w:r>
-        <w:rPr>
-          <w:rFonts w:ascii="Helvetica Neue" w:hAnsi="Helvetica Neue"/>
-          <w:sz w:val="18"/>
-          <w:szCs w:val="18"/>
-          <w:lang w:val="en-GB"/>
-        </w:rPr>
-        <w:t>Liou</w:t>
-      </w:r>
-      <w:proofErr w:type="spellEnd"/>
-      <w:r>
-        <w:rPr>
-          <w:rFonts w:ascii="Helvetica Neue" w:hAnsi="Helvetica Neue"/>
-          <w:sz w:val="18"/>
-          <w:szCs w:val="18"/>
-          <w:lang w:val="en-GB"/>
-        </w:rPr>
-        <w:t xml:space="preserve">, S. Y. H. &amp; </w:t>
-      </w:r>
-      <w:proofErr w:type="spellStart"/>
-      <w:r>
-        <w:rPr>
-          <w:rFonts w:ascii="Helvetica Neue" w:hAnsi="Helvetica Neue"/>
-          <w:sz w:val="18"/>
-          <w:szCs w:val="18"/>
-          <w:lang w:val="en-GB"/>
-        </w:rPr>
-        <w:t>Zolitschka</w:t>
-      </w:r>
-      <w:proofErr w:type="spellEnd"/>
-      <w:r>
-        <w:rPr>
-          <w:rFonts w:ascii="Helvetica Neue" w:hAnsi="Helvetica Neue"/>
-          <w:sz w:val="18"/>
-          <w:szCs w:val="18"/>
-          <w:lang w:val="en-GB"/>
-        </w:rPr>
-        <w:t xml:space="preserve">, B. (2022) An automatic sediment-facies classification approach using machine learning and feature engineering. </w:t>
+        <w:t xml:space="preserve">Lee, A.-S., Enters, D., Huang, J.-J.S., Liou, S. Y. H. &amp; Zolitschka, B. (2022) An automatic sediment-facies classification approach using machine learning and feature engineering. </w:t>
       </w:r>
       <w:r>
         <w:rPr>
@@ -14832,7 +12166,6 @@
         </w:rPr>
         <w:t xml:space="preserve"> </w:t>
       </w:r>
-      <w:proofErr w:type="spellStart"/>
       <w:r>
         <w:rPr>
           <w:rFonts w:ascii="Helvetica Neue" w:hAnsi="Helvetica Neue"/>
@@ -14842,19 +12175,7 @@
           <w:szCs w:val="18"/>
           <w:lang w:val="en-GB"/>
         </w:rPr>
-        <w:t>Commun</w:t>
-      </w:r>
-      <w:proofErr w:type="spellEnd"/>
-      <w:r>
-        <w:rPr>
-          <w:rFonts w:ascii="Helvetica Neue" w:hAnsi="Helvetica Neue"/>
-          <w:i/>
-          <w:iCs/>
-          <w:sz w:val="18"/>
-          <w:szCs w:val="18"/>
-          <w:lang w:val="en-GB"/>
-        </w:rPr>
-        <w:t xml:space="preserve">. Earth Environ. </w:t>
+        <w:t xml:space="preserve">Commun. Earth Environ. </w:t>
       </w:r>
       <w:r>
         <w:rPr>
@@ -14898,7 +12219,6 @@
         </w:rPr>
         <w:t xml:space="preserve">Xing, Y.; Yang, H.; Yu, W., (2023) An Approach for the Classification of Rock Types Using Machine Learning of Core and Log Data. </w:t>
       </w:r>
-      <w:proofErr w:type="gramStart"/>
       <w:r>
         <w:rPr>
           <w:rFonts w:ascii="Helvetica Neue" w:hAnsi="Helvetica Neue"/>
@@ -14917,17 +12237,7 @@
           <w:szCs w:val="18"/>
           <w:lang w:val="en-GB"/>
         </w:rPr>
-        <w:t xml:space="preserve"> ,</w:t>
-      </w:r>
-      <w:proofErr w:type="gramEnd"/>
-      <w:r>
-        <w:rPr>
-          <w:rFonts w:ascii="Helvetica Neue" w:hAnsi="Helvetica Neue"/>
-          <w:sz w:val="18"/>
-          <w:szCs w:val="18"/>
-          <w:lang w:val="en-GB"/>
-        </w:rPr>
-        <w:t xml:space="preserve"> 15, 8868. </w:t>
+        <w:t xml:space="preserve"> , 15, 8868. </w:t>
       </w:r>
       <w:hyperlink r:id="rId16" w:history="1">
         <w:r>
@@ -14965,7 +12275,6 @@
           <w:lang w:val="en-GB"/>
         </w:rPr>
       </w:pPr>
-      <w:proofErr w:type="spellStart"/>
       <w:r>
         <w:rPr>
           <w:rFonts w:ascii="Helvetica Neue" w:hAnsi="Helvetica Neue"/>
@@ -14973,57 +12282,7 @@
           <w:szCs w:val="18"/>
           <w:lang w:val="en-GB"/>
         </w:rPr>
-        <w:t>Alzubaidi</w:t>
-      </w:r>
-      <w:proofErr w:type="spellEnd"/>
-      <w:r>
-        <w:rPr>
-          <w:rFonts w:ascii="Helvetica Neue" w:hAnsi="Helvetica Neue"/>
-          <w:sz w:val="18"/>
-          <w:szCs w:val="18"/>
-          <w:lang w:val="en-GB"/>
-        </w:rPr>
-        <w:t xml:space="preserve">, F., </w:t>
-      </w:r>
-      <w:proofErr w:type="spellStart"/>
-      <w:r>
-        <w:rPr>
-          <w:rFonts w:ascii="Helvetica Neue" w:hAnsi="Helvetica Neue"/>
-          <w:sz w:val="18"/>
-          <w:szCs w:val="18"/>
-          <w:lang w:val="en-GB"/>
-        </w:rPr>
-        <w:t>Mostaghimi</w:t>
-      </w:r>
-      <w:proofErr w:type="spellEnd"/>
-      <w:r>
-        <w:rPr>
-          <w:rFonts w:ascii="Helvetica Neue" w:hAnsi="Helvetica Neue"/>
-          <w:sz w:val="18"/>
-          <w:szCs w:val="18"/>
-          <w:lang w:val="en-GB"/>
-        </w:rPr>
-        <w:t xml:space="preserve">, P., </w:t>
-      </w:r>
-      <w:proofErr w:type="spellStart"/>
-      <w:r>
-        <w:rPr>
-          <w:rFonts w:ascii="Helvetica Neue" w:hAnsi="Helvetica Neue"/>
-          <w:sz w:val="18"/>
-          <w:szCs w:val="18"/>
-          <w:lang w:val="en-GB"/>
-        </w:rPr>
-        <w:t>Swietojanski</w:t>
-      </w:r>
-      <w:proofErr w:type="spellEnd"/>
-      <w:r>
-        <w:rPr>
-          <w:rFonts w:ascii="Helvetica Neue" w:hAnsi="Helvetica Neue"/>
-          <w:sz w:val="18"/>
-          <w:szCs w:val="18"/>
-          <w:lang w:val="en-GB"/>
-        </w:rPr>
-        <w:t xml:space="preserve">, P., Clark, S. R., &amp; Armstrong, R. T. (2021). Automated lithology classification from drill core images using convolutional neural networks. </w:t>
+        <w:t xml:space="preserve">Alzubaidi, F., Mostaghimi, P., Swietojanski, P., Clark, S. R., &amp; Armstrong, R. T. (2021). Automated lithology classification from drill core images using convolutional neural networks. </w:t>
       </w:r>
       <w:r>
         <w:rPr>
@@ -15076,147 +12335,7 @@
           <w:szCs w:val="18"/>
           <w:lang w:val="en-GB"/>
         </w:rPr>
-        <w:t xml:space="preserve">Lauper B., </w:t>
-      </w:r>
-      <w:proofErr w:type="spellStart"/>
-      <w:r>
-        <w:rPr>
-          <w:rFonts w:ascii="Helvetica Neue" w:hAnsi="Helvetica Neue"/>
-          <w:sz w:val="18"/>
-          <w:szCs w:val="18"/>
-          <w:lang w:val="en-GB"/>
-        </w:rPr>
-        <w:t>Zimmerli</w:t>
-      </w:r>
-      <w:proofErr w:type="spellEnd"/>
-      <w:r>
-        <w:rPr>
-          <w:rFonts w:ascii="Helvetica Neue" w:hAnsi="Helvetica Neue"/>
-          <w:sz w:val="18"/>
-          <w:szCs w:val="18"/>
-          <w:lang w:val="en-GB"/>
-        </w:rPr>
-        <w:t xml:space="preserve"> G. N., </w:t>
-      </w:r>
-      <w:proofErr w:type="spellStart"/>
-      <w:r>
-        <w:rPr>
-          <w:rFonts w:ascii="Helvetica Neue" w:hAnsi="Helvetica Neue"/>
-          <w:sz w:val="18"/>
-          <w:szCs w:val="18"/>
-          <w:lang w:val="en-GB"/>
-        </w:rPr>
-        <w:t>Jaeggi</w:t>
-      </w:r>
-      <w:proofErr w:type="spellEnd"/>
-      <w:r>
-        <w:rPr>
-          <w:rFonts w:ascii="Helvetica Neue" w:hAnsi="Helvetica Neue"/>
-          <w:sz w:val="18"/>
-          <w:szCs w:val="18"/>
-          <w:lang w:val="en-GB"/>
-        </w:rPr>
-        <w:t xml:space="preserve"> D., </w:t>
-      </w:r>
-      <w:proofErr w:type="spellStart"/>
-      <w:r>
-        <w:rPr>
-          <w:rFonts w:ascii="Helvetica Neue" w:hAnsi="Helvetica Neue"/>
-          <w:sz w:val="18"/>
-          <w:szCs w:val="18"/>
-          <w:lang w:val="en-GB"/>
-        </w:rPr>
-        <w:t>Deplazes</w:t>
-      </w:r>
-      <w:proofErr w:type="spellEnd"/>
-      <w:r>
-        <w:rPr>
-          <w:rFonts w:ascii="Helvetica Neue" w:hAnsi="Helvetica Neue"/>
-          <w:sz w:val="18"/>
-          <w:szCs w:val="18"/>
-          <w:lang w:val="en-GB"/>
-        </w:rPr>
-        <w:t xml:space="preserve"> G., Wohlwend S., </w:t>
-      </w:r>
-      <w:proofErr w:type="spellStart"/>
-      <w:r>
-        <w:rPr>
-          <w:rFonts w:ascii="Helvetica Neue" w:hAnsi="Helvetica Neue"/>
-          <w:sz w:val="18"/>
-          <w:szCs w:val="18"/>
-          <w:lang w:val="en-GB"/>
-        </w:rPr>
-        <w:t>Rempfer</w:t>
-      </w:r>
-      <w:proofErr w:type="spellEnd"/>
-      <w:r>
-        <w:rPr>
-          <w:rFonts w:ascii="Helvetica Neue" w:hAnsi="Helvetica Neue"/>
-          <w:sz w:val="18"/>
-          <w:szCs w:val="18"/>
-          <w:lang w:val="en-GB"/>
-        </w:rPr>
-        <w:t xml:space="preserve"> J., </w:t>
-      </w:r>
-      <w:proofErr w:type="spellStart"/>
-      <w:r>
-        <w:rPr>
-          <w:rFonts w:ascii="Helvetica Neue" w:hAnsi="Helvetica Neue"/>
-          <w:sz w:val="18"/>
-          <w:szCs w:val="18"/>
-          <w:lang w:val="en-GB"/>
-        </w:rPr>
-        <w:t>Foubert</w:t>
-      </w:r>
-      <w:proofErr w:type="spellEnd"/>
-      <w:r>
-        <w:rPr>
-          <w:rFonts w:ascii="Helvetica Neue" w:hAnsi="Helvetica Neue"/>
-          <w:sz w:val="18"/>
-          <w:szCs w:val="18"/>
-          <w:lang w:val="en-GB"/>
-        </w:rPr>
-        <w:t xml:space="preserve"> A. (2021) Quantification of Lithological Heterogeneity Within </w:t>
-      </w:r>
-      <w:proofErr w:type="spellStart"/>
-      <w:r>
-        <w:rPr>
-          <w:rFonts w:ascii="Helvetica Neue" w:hAnsi="Helvetica Neue"/>
-          <w:sz w:val="18"/>
-          <w:szCs w:val="18"/>
-          <w:lang w:val="en-GB"/>
-        </w:rPr>
-        <w:t>Opalinus</w:t>
-      </w:r>
-      <w:proofErr w:type="spellEnd"/>
-      <w:r>
-        <w:rPr>
-          <w:rFonts w:ascii="Helvetica Neue" w:hAnsi="Helvetica Neue"/>
-          <w:sz w:val="18"/>
-          <w:szCs w:val="18"/>
-          <w:lang w:val="en-GB"/>
-        </w:rPr>
-        <w:t xml:space="preserve"> Clay: Toward a Uniform </w:t>
-      </w:r>
-      <w:proofErr w:type="spellStart"/>
-      <w:r>
-        <w:rPr>
-          <w:rFonts w:ascii="Helvetica Neue" w:hAnsi="Helvetica Neue"/>
-          <w:sz w:val="18"/>
-          <w:szCs w:val="18"/>
-          <w:lang w:val="en-GB"/>
-        </w:rPr>
-        <w:t>Subfacies</w:t>
-      </w:r>
-      <w:proofErr w:type="spellEnd"/>
-      <w:r>
-        <w:rPr>
-          <w:rFonts w:ascii="Helvetica Neue" w:hAnsi="Helvetica Neue"/>
-          <w:sz w:val="18"/>
-          <w:szCs w:val="18"/>
-          <w:lang w:val="en-GB"/>
-        </w:rPr>
-        <w:t xml:space="preserve"> Classification Scheme Using a Novel Automated Core Image Recognition Tool. </w:t>
+        <w:t xml:space="preserve">Lauper B., Zimmerli G. N., Jaeggi D., Deplazes G., Wohlwend S., Rempfer J., Foubert A. (2021) Quantification of Lithological Heterogeneity Within Opalinus Clay: Toward a Uniform Subfacies Classification Scheme Using a Novel Automated Core Image Recognition Tool. </w:t>
       </w:r>
       <w:r>
         <w:rPr>
@@ -15331,29 +12450,8 @@
           <w:szCs w:val="18"/>
           <w:lang w:val="en-GB"/>
         </w:rPr>
-        <w:t xml:space="preserve">Fu D., </w:t>
-      </w:r>
-      <w:proofErr w:type="spellStart"/>
-      <w:r>
-        <w:rPr>
-          <w:rFonts w:ascii="Helvetica Neue" w:hAnsi="Helvetica Neue"/>
-          <w:sz w:val="18"/>
-          <w:szCs w:val="18"/>
-          <w:lang w:val="en-GB"/>
-        </w:rPr>
-        <w:t>Su</w:t>
-      </w:r>
-      <w:proofErr w:type="spellEnd"/>
-      <w:r>
-        <w:rPr>
-          <w:rFonts w:ascii="Helvetica Neue" w:hAnsi="Helvetica Neue"/>
-          <w:sz w:val="18"/>
-          <w:szCs w:val="18"/>
-          <w:lang w:val="en-GB"/>
-        </w:rPr>
-        <w:t xml:space="preserve"> C., Wang W., Yuan R. (2022) Deep learning-based lithology classification of drill core images. </w:t>
-      </w:r>
-      <w:proofErr w:type="spellStart"/>
+        <w:t xml:space="preserve">Fu D., Su C., Wang W., Yuan R. (2022) Deep learning-based lithology classification of drill core images. </w:t>
+      </w:r>
       <w:r>
         <w:rPr>
           <w:rFonts w:ascii="Helvetica Neue" w:hAnsi="Helvetica Neue"/>
@@ -15363,48 +12461,16 @@
           <w:szCs w:val="18"/>
           <w:lang w:val="en-GB"/>
         </w:rPr>
-        <w:t>PLoS</w:t>
-      </w:r>
-      <w:proofErr w:type="spellEnd"/>
-      <w:r>
-        <w:rPr>
-          <w:rFonts w:ascii="Helvetica Neue" w:hAnsi="Helvetica Neue"/>
-          <w:i/>
-          <w:iCs/>
+        <w:t>PLoS ONE</w:t>
+      </w:r>
+      <w:r>
+        <w:rPr>
+          <w:rFonts w:ascii="Helvetica Neue" w:hAnsi="Helvetica Neue"/>
           <w:sz w:val="18"/>
           <w:szCs w:val="18"/>
           <w:lang w:val="en-GB"/>
         </w:rPr>
-        <w:t xml:space="preserve"> ONE</w:t>
-      </w:r>
-      <w:r>
-        <w:rPr>
-          <w:rFonts w:ascii="Helvetica Neue" w:hAnsi="Helvetica Neue"/>
-          <w:sz w:val="18"/>
-          <w:szCs w:val="18"/>
-          <w:lang w:val="en-GB"/>
-        </w:rPr>
-        <w:t xml:space="preserve"> 17(7). </w:t>
-      </w:r>
-      <w:proofErr w:type="spellStart"/>
-      <w:r>
-        <w:rPr>
-          <w:rFonts w:ascii="Helvetica Neue" w:hAnsi="Helvetica Neue"/>
-          <w:sz w:val="18"/>
-          <w:szCs w:val="18"/>
-          <w:lang w:val="en-GB"/>
-        </w:rPr>
-        <w:t>doi</w:t>
-      </w:r>
-      <w:proofErr w:type="spellEnd"/>
-      <w:r>
-        <w:rPr>
-          <w:rFonts w:ascii="Helvetica Neue" w:hAnsi="Helvetica Neue"/>
-          <w:sz w:val="18"/>
-          <w:szCs w:val="18"/>
-          <w:lang w:val="en-GB"/>
-        </w:rPr>
-        <w:t>. org/10.1371/journal.pone.0270826</w:t>
+        <w:t xml:space="preserve"> 17(7). doi. org/10.1371/journal.pone.0270826</w:t>
       </w:r>
     </w:p>
     <w:p>
@@ -15437,27 +12503,7 @@
           <w:szCs w:val="18"/>
           <w:lang w:val="en-GB"/>
         </w:rPr>
-        <w:t xml:space="preserve">Di Martino, A., </w:t>
-      </w:r>
-      <w:proofErr w:type="spellStart"/>
-      <w:r>
-        <w:rPr>
-          <w:rFonts w:ascii="Helvetica Neue" w:hAnsi="Helvetica Neue"/>
-          <w:sz w:val="18"/>
-          <w:szCs w:val="18"/>
-          <w:lang w:val="en-GB"/>
-        </w:rPr>
-        <w:t>Carlini</w:t>
-      </w:r>
-      <w:proofErr w:type="spellEnd"/>
-      <w:r>
-        <w:rPr>
-          <w:rFonts w:ascii="Helvetica Neue" w:hAnsi="Helvetica Neue"/>
-          <w:sz w:val="18"/>
-          <w:szCs w:val="18"/>
-          <w:lang w:val="en-GB"/>
-        </w:rPr>
-        <w:t xml:space="preserve">, G., Castellani, G. et al. (2023). Sediment core analysis using artificial intelligence. </w:t>
+        <w:t xml:space="preserve">Di Martino, A., Carlini, G., Castellani, G. et al. (2023). Sediment core analysis using artificial intelligence. </w:t>
       </w:r>
       <w:r>
         <w:rPr>
@@ -15510,27 +12556,7 @@
           <w:szCs w:val="18"/>
           <w:lang w:val="en-GB"/>
         </w:rPr>
-        <w:t xml:space="preserve">Polonia, A., et al. "Recognizing mega tsunamis in Mediterranean </w:t>
-      </w:r>
-      <w:proofErr w:type="gramStart"/>
-      <w:r>
-        <w:rPr>
-          <w:rFonts w:ascii="Helvetica Neue" w:hAnsi="Helvetica Neue"/>
-          <w:sz w:val="18"/>
-          <w:szCs w:val="18"/>
-          <w:lang w:val="en-GB"/>
-        </w:rPr>
-        <w:t>deep sea</w:t>
-      </w:r>
-      <w:proofErr w:type="gramEnd"/>
-      <w:r>
-        <w:rPr>
-          <w:rFonts w:ascii="Helvetica Neue" w:hAnsi="Helvetica Neue"/>
-          <w:sz w:val="18"/>
-          <w:szCs w:val="18"/>
-          <w:lang w:val="en-GB"/>
-        </w:rPr>
-        <w:t xml:space="preserve"> sediments based on the massive deposits of the 365 CE Crete event." </w:t>
+        <w:t xml:space="preserve">Polonia, A., et al. "Recognizing mega tsunamis in Mediterranean deep sea sediments based on the massive deposits of the 365 CE Crete event." </w:t>
       </w:r>
       <w:r>
         <w:rPr>
@@ -15576,7 +12602,6 @@
           <w:lang w:val="en-GB"/>
         </w:rPr>
       </w:pPr>
-      <w:proofErr w:type="spellStart"/>
       <w:r>
         <w:rPr>
           <w:rFonts w:ascii="Helvetica Neue" w:hAnsi="Helvetica Neue"/>
@@ -15584,77 +12609,7 @@
           <w:szCs w:val="18"/>
           <w:lang w:val="en-GB"/>
         </w:rPr>
-        <w:t>Morcillo</w:t>
-      </w:r>
-      <w:proofErr w:type="spellEnd"/>
-      <w:r>
-        <w:rPr>
-          <w:rFonts w:ascii="Helvetica Neue" w:hAnsi="Helvetica Neue"/>
-          <w:sz w:val="18"/>
-          <w:szCs w:val="18"/>
-          <w:lang w:val="en-GB"/>
-        </w:rPr>
-        <w:t xml:space="preserve">, G., </w:t>
-      </w:r>
-      <w:proofErr w:type="spellStart"/>
-      <w:r>
-        <w:rPr>
-          <w:rFonts w:ascii="Helvetica Neue" w:hAnsi="Helvetica Neue"/>
-          <w:sz w:val="18"/>
-          <w:szCs w:val="18"/>
-          <w:lang w:val="en-GB"/>
-        </w:rPr>
-        <w:t>Faria</w:t>
-      </w:r>
-      <w:proofErr w:type="spellEnd"/>
-      <w:r>
-        <w:rPr>
-          <w:rFonts w:ascii="Helvetica Neue" w:hAnsi="Helvetica Neue"/>
-          <w:sz w:val="18"/>
-          <w:szCs w:val="18"/>
-          <w:lang w:val="en-GB"/>
-        </w:rPr>
-        <w:t xml:space="preserve">, S. H., and </w:t>
-      </w:r>
-      <w:proofErr w:type="spellStart"/>
-      <w:r>
-        <w:rPr>
-          <w:rFonts w:ascii="Helvetica Neue" w:hAnsi="Helvetica Neue"/>
-          <w:sz w:val="18"/>
-          <w:szCs w:val="18"/>
-          <w:lang w:val="en-GB"/>
-        </w:rPr>
-        <w:t>Kipfstuhl</w:t>
-      </w:r>
-      <w:proofErr w:type="spellEnd"/>
-      <w:r>
-        <w:rPr>
-          <w:rFonts w:ascii="Helvetica Neue" w:hAnsi="Helvetica Neue"/>
-          <w:sz w:val="18"/>
-          <w:szCs w:val="18"/>
-          <w:lang w:val="en-GB"/>
-        </w:rPr>
-        <w:t xml:space="preserve">, S. (2020). Unravelling Antarctica's Past through the Stratigraphy of a Deep Ice Core: </w:t>
-      </w:r>
-      <w:proofErr w:type="gramStart"/>
-      <w:r>
-        <w:rPr>
-          <w:rFonts w:ascii="Helvetica Neue" w:hAnsi="Helvetica Neue"/>
-          <w:sz w:val="18"/>
-          <w:szCs w:val="18"/>
-          <w:lang w:val="en-GB"/>
-        </w:rPr>
-        <w:t>an</w:t>
-      </w:r>
-      <w:proofErr w:type="gramEnd"/>
-      <w:r>
-        <w:rPr>
-          <w:rFonts w:ascii="Helvetica Neue" w:hAnsi="Helvetica Neue"/>
-          <w:sz w:val="18"/>
-          <w:szCs w:val="18"/>
-          <w:lang w:val="en-GB"/>
-        </w:rPr>
-        <w:t xml:space="preserve"> Image-Analysis Study of the EPICA-DML Line-Scan Images. </w:t>
+        <w:t xml:space="preserve">Morcillo, G., Faria, S. H., and Kipfstuhl, S. (2020). Unravelling Antarctica's Past through the Stratigraphy of a Deep Ice Core: an Image-Analysis Study of the EPICA-DML Line-Scan Images. </w:t>
       </w:r>
       <w:r>
         <w:rPr>
@@ -15674,27 +12629,7 @@
           <w:szCs w:val="18"/>
           <w:lang w:val="en-GB"/>
         </w:rPr>
-        <w:t xml:space="preserve"> 566-567, 6–15. </w:t>
-      </w:r>
-      <w:proofErr w:type="gramStart"/>
-      <w:r>
-        <w:rPr>
-          <w:rFonts w:ascii="Helvetica Neue" w:hAnsi="Helvetica Neue"/>
-          <w:sz w:val="18"/>
-          <w:szCs w:val="18"/>
-          <w:lang w:val="en-GB"/>
-        </w:rPr>
-        <w:t>doi:10.1016/j.quaint</w:t>
-      </w:r>
-      <w:proofErr w:type="gramEnd"/>
-      <w:r>
-        <w:rPr>
-          <w:rFonts w:ascii="Helvetica Neue" w:hAnsi="Helvetica Neue"/>
-          <w:sz w:val="18"/>
-          <w:szCs w:val="18"/>
-          <w:lang w:val="en-GB"/>
-        </w:rPr>
-        <w:t>.2020.07.011</w:t>
+        <w:t xml:space="preserve"> 566-567, 6–15. doi:10.1016/j.quaint.2020.07.011</w:t>
       </w:r>
     </w:p>
     <w:p>
@@ -15888,27 +12823,7 @@
           <w:szCs w:val="18"/>
           <w:lang w:val="en-GB"/>
         </w:rPr>
-        <w:t xml:space="preserve">Van Rossum, G. (2022). </w:t>
-      </w:r>
-      <w:proofErr w:type="spellStart"/>
-      <w:r>
-        <w:rPr>
-          <w:rFonts w:ascii="Helvetica Neue" w:hAnsi="Helvetica Neue"/>
-          <w:sz w:val="18"/>
-          <w:szCs w:val="18"/>
-          <w:lang w:val="en-GB"/>
-        </w:rPr>
-        <w:t>os</w:t>
-      </w:r>
-      <w:proofErr w:type="spellEnd"/>
-      <w:r>
-        <w:rPr>
-          <w:rFonts w:ascii="Helvetica Neue" w:hAnsi="Helvetica Neue"/>
-          <w:sz w:val="18"/>
-          <w:szCs w:val="18"/>
-          <w:lang w:val="en-GB"/>
-        </w:rPr>
-        <w:t xml:space="preserve">—Miscellaneous operating system interfaces. </w:t>
+        <w:t xml:space="preserve">Van Rossum, G. (2022). os—Miscellaneous operating system interfaces. </w:t>
       </w:r>
       <w:hyperlink r:id="rId19" w:history="1">
         <w:r>
@@ -15953,27 +12868,7 @@
           <w:szCs w:val="18"/>
           <w:lang w:val="en-GB"/>
         </w:rPr>
-        <w:t xml:space="preserve">The Pandas Development Team. (2022). pandas-dev/pandas: Pandas (v1.5.1). </w:t>
-      </w:r>
-      <w:proofErr w:type="spellStart"/>
-      <w:r>
-        <w:rPr>
-          <w:rFonts w:ascii="Helvetica Neue" w:hAnsi="Helvetica Neue"/>
-          <w:sz w:val="18"/>
-          <w:szCs w:val="18"/>
-          <w:lang w:val="en-GB"/>
-        </w:rPr>
-        <w:t>Zenodo</w:t>
-      </w:r>
-      <w:proofErr w:type="spellEnd"/>
-      <w:r>
-        <w:rPr>
-          <w:rFonts w:ascii="Helvetica Neue" w:hAnsi="Helvetica Neue"/>
-          <w:sz w:val="18"/>
-          <w:szCs w:val="18"/>
-          <w:lang w:val="en-GB"/>
-        </w:rPr>
-        <w:t xml:space="preserve">. </w:t>
+        <w:t xml:space="preserve">The Pandas Development Team. (2022). pandas-dev/pandas: Pandas (v1.5.1). Zenodo. </w:t>
       </w:r>
       <w:hyperlink r:id="rId20" w:history="1">
         <w:r>
@@ -16038,27 +12933,7 @@
           <w:szCs w:val="18"/>
           <w:lang w:val="en-GB"/>
         </w:rPr>
-        <w:t xml:space="preserve">, vol. 585, no. 7825, Art. no. 7825, </w:t>
-      </w:r>
-      <w:proofErr w:type="spellStart"/>
-      <w:r>
-        <w:rPr>
-          <w:rFonts w:ascii="Helvetica Neue" w:hAnsi="Helvetica Neue"/>
-          <w:sz w:val="18"/>
-          <w:szCs w:val="18"/>
-          <w:lang w:val="en-GB"/>
-        </w:rPr>
-        <w:t>doi</w:t>
-      </w:r>
-      <w:proofErr w:type="spellEnd"/>
-      <w:r>
-        <w:rPr>
-          <w:rFonts w:ascii="Helvetica Neue" w:hAnsi="Helvetica Neue"/>
-          <w:sz w:val="18"/>
-          <w:szCs w:val="18"/>
-          <w:lang w:val="en-GB"/>
-        </w:rPr>
-        <w:t>: 10.1038/s41586-020-2649-2.</w:t>
+        <w:t>, vol. 585, no. 7825, Art. no. 7825, doi: 10.1038/s41586-020-2649-2.</w:t>
       </w:r>
     </w:p>
     <w:p>
@@ -16111,27 +12986,7 @@
           <w:szCs w:val="18"/>
           <w:lang w:val="en-GB"/>
         </w:rPr>
-        <w:t xml:space="preserve">, vol. 17, pp. 261–272. </w:t>
-      </w:r>
-      <w:proofErr w:type="spellStart"/>
-      <w:r>
-        <w:rPr>
-          <w:rFonts w:ascii="Helvetica Neue" w:hAnsi="Helvetica Neue"/>
-          <w:sz w:val="18"/>
-          <w:szCs w:val="18"/>
-          <w:lang w:val="en-GB"/>
-        </w:rPr>
-        <w:t>doi</w:t>
-      </w:r>
-      <w:proofErr w:type="spellEnd"/>
-      <w:r>
-        <w:rPr>
-          <w:rFonts w:ascii="Helvetica Neue" w:hAnsi="Helvetica Neue"/>
-          <w:sz w:val="18"/>
-          <w:szCs w:val="18"/>
-          <w:lang w:val="en-GB"/>
-        </w:rPr>
-        <w:t>: 10.1038/s41592-019-0686-2.</w:t>
+        <w:t>, vol. 17, pp. 261–272. doi: 10.1038/s41592-019-0686-2.</w:t>
       </w:r>
     </w:p>
     <w:p>
@@ -16165,87 +13020,7 @@
           <w:lang w:val="en-GB"/>
         </w:rPr>
         <w:lastRenderedPageBreak/>
-        <w:t xml:space="preserve">S. </w:t>
-      </w:r>
-      <w:proofErr w:type="spellStart"/>
-      <w:r>
-        <w:rPr>
-          <w:rFonts w:ascii="Helvetica Neue" w:hAnsi="Helvetica Neue"/>
-          <w:sz w:val="18"/>
-          <w:szCs w:val="18"/>
-          <w:lang w:val="en-GB"/>
-        </w:rPr>
-        <w:t>Seabold</w:t>
-      </w:r>
-      <w:proofErr w:type="spellEnd"/>
-      <w:r>
-        <w:rPr>
-          <w:rFonts w:ascii="Helvetica Neue" w:hAnsi="Helvetica Neue"/>
-          <w:sz w:val="18"/>
-          <w:szCs w:val="18"/>
-          <w:lang w:val="en-GB"/>
-        </w:rPr>
-        <w:t xml:space="preserve"> and J. </w:t>
-      </w:r>
-      <w:proofErr w:type="spellStart"/>
-      <w:r>
-        <w:rPr>
-          <w:rFonts w:ascii="Helvetica Neue" w:hAnsi="Helvetica Neue"/>
-          <w:sz w:val="18"/>
-          <w:szCs w:val="18"/>
-          <w:lang w:val="en-GB"/>
-        </w:rPr>
-        <w:t>Perktold</w:t>
-      </w:r>
-      <w:proofErr w:type="spellEnd"/>
-      <w:r>
-        <w:rPr>
-          <w:rFonts w:ascii="Helvetica Neue" w:hAnsi="Helvetica Neue"/>
-          <w:sz w:val="18"/>
-          <w:szCs w:val="18"/>
-          <w:lang w:val="en-GB"/>
-        </w:rPr>
-        <w:t xml:space="preserve"> (2010) “</w:t>
-      </w:r>
-      <w:proofErr w:type="spellStart"/>
-      <w:r>
-        <w:rPr>
-          <w:rFonts w:ascii="Helvetica Neue" w:hAnsi="Helvetica Neue"/>
-          <w:sz w:val="18"/>
-          <w:szCs w:val="18"/>
-          <w:lang w:val="en-GB"/>
-        </w:rPr>
-        <w:t>statsmodels</w:t>
-      </w:r>
-      <w:proofErr w:type="spellEnd"/>
-      <w:r>
-        <w:rPr>
-          <w:rFonts w:ascii="Helvetica Neue" w:hAnsi="Helvetica Neue"/>
-          <w:sz w:val="18"/>
-          <w:szCs w:val="18"/>
-          <w:lang w:val="en-GB"/>
-        </w:rPr>
-        <w:t xml:space="preserve">: Econometric and statistical </w:t>
-      </w:r>
-      <w:proofErr w:type="spellStart"/>
-      <w:r>
-        <w:rPr>
-          <w:rFonts w:ascii="Helvetica Neue" w:hAnsi="Helvetica Neue"/>
-          <w:sz w:val="18"/>
-          <w:szCs w:val="18"/>
-          <w:lang w:val="en-GB"/>
-        </w:rPr>
-        <w:t>modeling</w:t>
-      </w:r>
-      <w:proofErr w:type="spellEnd"/>
-      <w:r>
-        <w:rPr>
-          <w:rFonts w:ascii="Helvetica Neue" w:hAnsi="Helvetica Neue"/>
-          <w:sz w:val="18"/>
-          <w:szCs w:val="18"/>
-          <w:lang w:val="en-GB"/>
-        </w:rPr>
-        <w:t xml:space="preserve"> with python,” in </w:t>
+        <w:t xml:space="preserve">S. Seabold and J. Perktold (2010) “statsmodels: Econometric and statistical modeling with python,” in </w:t>
       </w:r>
       <w:r>
         <w:rPr>
@@ -16342,27 +13117,7 @@
           <w:szCs w:val="18"/>
           <w:lang w:val="en-GB"/>
         </w:rPr>
-        <w:t xml:space="preserve">F. </w:t>
-      </w:r>
-      <w:proofErr w:type="spellStart"/>
-      <w:r>
-        <w:rPr>
-          <w:rFonts w:ascii="Helvetica Neue" w:hAnsi="Helvetica Neue"/>
-          <w:sz w:val="18"/>
-          <w:szCs w:val="18"/>
-          <w:lang w:val="en-GB"/>
-        </w:rPr>
-        <w:t>Pedregosa</w:t>
-      </w:r>
-      <w:proofErr w:type="spellEnd"/>
-      <w:r>
-        <w:rPr>
-          <w:rFonts w:ascii="Helvetica Neue" w:hAnsi="Helvetica Neue"/>
-          <w:sz w:val="18"/>
-          <w:szCs w:val="18"/>
-          <w:lang w:val="en-GB"/>
-        </w:rPr>
-        <w:t xml:space="preserve"> et al. (2011) “Scikit-learn: Machine learning in Python,” J. Mach. Learn. Res., vol. 12, no. Oct, pp. 2825–2830, </w:t>
+        <w:t xml:space="preserve">F. Pedregosa et al. (2011) “Scikit-learn: Machine learning in Python,” J. Mach. Learn. Res., vol. 12, no. Oct, pp. 2825–2830, </w:t>
       </w:r>
       <w:hyperlink r:id="rId22" w:history="1">
         <w:r>
@@ -16416,27 +13171,7 @@
           <w:szCs w:val="18"/>
           <w:lang w:val="en-GB"/>
         </w:rPr>
-        <w:t xml:space="preserve">M. Abadi, A. Agarwal, et al. (2015) TensorFlow: Large-scale machine learning on heterogeneous </w:t>
-      </w:r>
-      <w:proofErr w:type="gramStart"/>
-      <w:r>
-        <w:rPr>
-          <w:rFonts w:ascii="Helvetica Neue" w:hAnsi="Helvetica Neue"/>
-          <w:sz w:val="18"/>
-          <w:szCs w:val="18"/>
-          <w:lang w:val="en-GB"/>
-        </w:rPr>
-        <w:t>systems,.</w:t>
-      </w:r>
-      <w:proofErr w:type="gramEnd"/>
-      <w:r>
-        <w:rPr>
-          <w:rFonts w:ascii="Helvetica Neue" w:hAnsi="Helvetica Neue"/>
-          <w:sz w:val="18"/>
-          <w:szCs w:val="18"/>
-          <w:lang w:val="en-GB"/>
-        </w:rPr>
-        <w:t xml:space="preserve"> Software available from tensorflow.org</w:t>
+        <w:t>M. Abadi, A. Agarwal, et al. (2015) TensorFlow: Large-scale machine learning on heterogeneous systems,. Software available from tensorflow.org</w:t>
       </w:r>
     </w:p>
     <w:p>
@@ -16469,67 +13204,7 @@
           <w:szCs w:val="18"/>
           <w:lang w:val="en-GB"/>
         </w:rPr>
-        <w:t xml:space="preserve">S. van der Walt, J. L. </w:t>
-      </w:r>
-      <w:proofErr w:type="spellStart"/>
-      <w:r>
-        <w:rPr>
-          <w:rFonts w:ascii="Helvetica Neue" w:hAnsi="Helvetica Neue"/>
-          <w:sz w:val="18"/>
-          <w:szCs w:val="18"/>
-          <w:lang w:val="en-GB"/>
-        </w:rPr>
-        <w:t>Schönberger</w:t>
-      </w:r>
-      <w:proofErr w:type="spellEnd"/>
-      <w:r>
-        <w:rPr>
-          <w:rFonts w:ascii="Helvetica Neue" w:hAnsi="Helvetica Neue"/>
-          <w:sz w:val="18"/>
-          <w:szCs w:val="18"/>
-          <w:lang w:val="en-GB"/>
-        </w:rPr>
-        <w:t xml:space="preserve">, et al. (2014) scikit-image: Image processing in Python. </w:t>
-      </w:r>
-      <w:proofErr w:type="spellStart"/>
-      <w:r>
-        <w:rPr>
-          <w:rFonts w:ascii="Helvetica Neue" w:hAnsi="Helvetica Neue"/>
-          <w:sz w:val="18"/>
-          <w:szCs w:val="18"/>
-          <w:lang w:val="en-GB"/>
-        </w:rPr>
-        <w:t>PeerJ</w:t>
-      </w:r>
-      <w:proofErr w:type="spellEnd"/>
-      <w:r>
-        <w:rPr>
-          <w:rFonts w:ascii="Helvetica Neue" w:hAnsi="Helvetica Neue"/>
-          <w:sz w:val="18"/>
-          <w:szCs w:val="18"/>
-          <w:lang w:val="en-GB"/>
-        </w:rPr>
-        <w:t xml:space="preserve"> </w:t>
-      </w:r>
-      <w:proofErr w:type="gramStart"/>
-      <w:r>
-        <w:rPr>
-          <w:rFonts w:ascii="Helvetica Neue" w:hAnsi="Helvetica Neue"/>
-          <w:sz w:val="18"/>
-          <w:szCs w:val="18"/>
-          <w:lang w:val="en-GB"/>
-        </w:rPr>
-        <w:t>2:e</w:t>
-      </w:r>
-      <w:proofErr w:type="gramEnd"/>
-      <w:r>
-        <w:rPr>
-          <w:rFonts w:ascii="Helvetica Neue" w:hAnsi="Helvetica Neue"/>
-          <w:sz w:val="18"/>
-          <w:szCs w:val="18"/>
-          <w:lang w:val="en-GB"/>
-        </w:rPr>
-        <w:t xml:space="preserve">453. </w:t>
+        <w:t xml:space="preserve">S. van der Walt, J. L. Schönberger, et al. (2014) scikit-image: Image processing in Python. PeerJ 2:e453. </w:t>
       </w:r>
       <w:hyperlink r:id="rId23" w:history="1">
         <w:r>
@@ -16574,27 +13249,7 @@
           <w:szCs w:val="18"/>
           <w:lang w:val="en-GB"/>
         </w:rPr>
-        <w:t xml:space="preserve">Clark, J. et al. (2010). </w:t>
-      </w:r>
-      <w:proofErr w:type="gramStart"/>
-      <w:r>
-        <w:rPr>
-          <w:rFonts w:ascii="Helvetica Neue" w:hAnsi="Helvetica Neue"/>
-          <w:sz w:val="18"/>
-          <w:szCs w:val="18"/>
-          <w:lang w:val="en-GB"/>
-        </w:rPr>
-        <w:t>PIL :</w:t>
-      </w:r>
-      <w:proofErr w:type="gramEnd"/>
-      <w:r>
-        <w:rPr>
-          <w:rFonts w:ascii="Helvetica Neue" w:hAnsi="Helvetica Neue"/>
-          <w:sz w:val="18"/>
-          <w:szCs w:val="18"/>
-          <w:lang w:val="en-GB"/>
-        </w:rPr>
-        <w:t xml:space="preserve"> Python Imaging Library</w:t>
+        <w:t>Clark, J. et al. (2010). PIL : Python Imaging Library</w:t>
       </w:r>
       <w:r>
         <w:rPr>
@@ -16657,27 +13312,7 @@
           <w:szCs w:val="18"/>
           <w:lang w:val="en-GB"/>
         </w:rPr>
-        <w:t xml:space="preserve">OpenCV. (2015). </w:t>
-      </w:r>
-      <w:proofErr w:type="gramStart"/>
-      <w:r>
-        <w:rPr>
-          <w:rFonts w:ascii="Helvetica Neue" w:hAnsi="Helvetica Neue"/>
-          <w:sz w:val="18"/>
-          <w:szCs w:val="18"/>
-          <w:lang w:val="en-GB"/>
-        </w:rPr>
-        <w:t>Open Source</w:t>
-      </w:r>
-      <w:proofErr w:type="gramEnd"/>
-      <w:r>
-        <w:rPr>
-          <w:rFonts w:ascii="Helvetica Neue" w:hAnsi="Helvetica Neue"/>
-          <w:sz w:val="18"/>
-          <w:szCs w:val="18"/>
-          <w:lang w:val="en-GB"/>
-        </w:rPr>
-        <w:t xml:space="preserve"> Computer Vision Library. </w:t>
+        <w:t xml:space="preserve">OpenCV. (2015). Open Source Computer Vision Library. </w:t>
       </w:r>
       <w:hyperlink r:id="rId25" w:history="1">
         <w:r>
@@ -16731,27 +13366,7 @@
           <w:szCs w:val="18"/>
           <w:lang w:val="en-GB"/>
         </w:rPr>
-        <w:t xml:space="preserve">Caswell, T. A., Lee, A., et al. (2022). matplotlib/matplotlib: REL: v3.6.1 (v3.6.1). </w:t>
-      </w:r>
-      <w:proofErr w:type="spellStart"/>
-      <w:r>
-        <w:rPr>
-          <w:rFonts w:ascii="Helvetica Neue" w:hAnsi="Helvetica Neue"/>
-          <w:sz w:val="18"/>
-          <w:szCs w:val="18"/>
-          <w:lang w:val="en-GB"/>
-        </w:rPr>
-        <w:t>Zenodo</w:t>
-      </w:r>
-      <w:proofErr w:type="spellEnd"/>
-      <w:r>
-        <w:rPr>
-          <w:rFonts w:ascii="Helvetica Neue" w:hAnsi="Helvetica Neue"/>
-          <w:sz w:val="18"/>
-          <w:szCs w:val="18"/>
-          <w:lang w:val="en-GB"/>
-        </w:rPr>
-        <w:t xml:space="preserve">. </w:t>
+        <w:t xml:space="preserve">Caswell, T. A., Lee, A., et al. (2022). matplotlib/matplotlib: REL: v3.6.1 (v3.6.1). Zenodo. </w:t>
       </w:r>
       <w:hyperlink r:id="rId26" w:history="1">
         <w:r>
@@ -16796,67 +13411,7 @@
           <w:szCs w:val="18"/>
           <w:lang w:val="en-GB"/>
         </w:rPr>
-        <w:t>Y. Ikeda, “</w:t>
-      </w:r>
-      <w:proofErr w:type="spellStart"/>
-      <w:r>
-        <w:rPr>
-          <w:rFonts w:ascii="Helvetica Neue" w:hAnsi="Helvetica Neue"/>
-          <w:sz w:val="18"/>
-          <w:szCs w:val="18"/>
-          <w:lang w:val="en-GB"/>
-        </w:rPr>
-        <w:t>mpltern</w:t>
-      </w:r>
-      <w:proofErr w:type="spellEnd"/>
-      <w:r>
-        <w:rPr>
-          <w:rFonts w:ascii="Helvetica Neue" w:hAnsi="Helvetica Neue"/>
-          <w:sz w:val="18"/>
-          <w:szCs w:val="18"/>
-          <w:lang w:val="en-GB"/>
-        </w:rPr>
-        <w:t xml:space="preserve">: Ternary plots with Matplotlib.” </w:t>
-      </w:r>
-      <w:proofErr w:type="spellStart"/>
-      <w:r>
-        <w:rPr>
-          <w:rFonts w:ascii="Helvetica Neue" w:hAnsi="Helvetica Neue"/>
-          <w:sz w:val="18"/>
-          <w:szCs w:val="18"/>
-          <w:lang w:val="en-GB"/>
-        </w:rPr>
-        <w:t>Zenodo</w:t>
-      </w:r>
-      <w:proofErr w:type="spellEnd"/>
-      <w:r>
-        <w:rPr>
-          <w:rFonts w:ascii="Helvetica Neue" w:hAnsi="Helvetica Neue"/>
-          <w:sz w:val="18"/>
-          <w:szCs w:val="18"/>
-          <w:lang w:val="en-GB"/>
-        </w:rPr>
-        <w:t xml:space="preserve">, 2023. </w:t>
-      </w:r>
-      <w:proofErr w:type="spellStart"/>
-      <w:r>
-        <w:rPr>
-          <w:rFonts w:ascii="Helvetica Neue" w:hAnsi="Helvetica Neue"/>
-          <w:sz w:val="18"/>
-          <w:szCs w:val="18"/>
-          <w:lang w:val="en-GB"/>
-        </w:rPr>
-        <w:t>doi</w:t>
-      </w:r>
-      <w:proofErr w:type="spellEnd"/>
-      <w:r>
-        <w:rPr>
-          <w:rFonts w:ascii="Helvetica Neue" w:hAnsi="Helvetica Neue"/>
-          <w:sz w:val="18"/>
-          <w:szCs w:val="18"/>
-          <w:lang w:val="en-GB"/>
-        </w:rPr>
-        <w:t xml:space="preserve">: </w:t>
+        <w:t xml:space="preserve">Y. Ikeda, “mpltern: Ternary plots with Matplotlib.” Zenodo, 2023. doi: </w:t>
       </w:r>
       <w:hyperlink r:id="rId27" w:history="1">
         <w:r>
@@ -16910,27 +13465,7 @@
           <w:szCs w:val="18"/>
           <w:lang w:val="en-GB"/>
         </w:rPr>
-        <w:t xml:space="preserve">Waskom, M. (2021). seaborn: Statistical data visualization. Journal of Open Source </w:t>
-      </w:r>
-      <w:proofErr w:type="gramStart"/>
-      <w:r>
-        <w:rPr>
-          <w:rFonts w:ascii="Helvetica Neue" w:hAnsi="Helvetica Neue"/>
-          <w:sz w:val="18"/>
-          <w:szCs w:val="18"/>
-          <w:lang w:val="en-GB"/>
-        </w:rPr>
-        <w:t>Software ,</w:t>
-      </w:r>
-      <w:proofErr w:type="gramEnd"/>
-      <w:r>
-        <w:rPr>
-          <w:rFonts w:ascii="Helvetica Neue" w:hAnsi="Helvetica Neue"/>
-          <w:sz w:val="18"/>
-          <w:szCs w:val="18"/>
-          <w:lang w:val="en-GB"/>
-        </w:rPr>
-        <w:t xml:space="preserve"> 6 (60), 3021. </w:t>
+        <w:t xml:space="preserve">Waskom, M. (2021). seaborn: Statistical data visualization. Journal of Open Source Software , 6 (60), 3021. </w:t>
       </w:r>
       <w:hyperlink r:id="rId28" w:history="1">
         <w:r>
@@ -16968,7 +13503,6 @@
           <w:lang w:val="en-GB"/>
         </w:rPr>
       </w:pPr>
-      <w:proofErr w:type="spellStart"/>
       <w:r>
         <w:rPr>
           <w:rFonts w:ascii="Helvetica Neue" w:hAnsi="Helvetica Neue"/>
@@ -16976,37 +13510,7 @@
           <w:szCs w:val="18"/>
           <w:lang w:val="en-GB"/>
         </w:rPr>
-        <w:t>Plotly</w:t>
-      </w:r>
-      <w:proofErr w:type="spellEnd"/>
-      <w:r>
-        <w:rPr>
-          <w:rFonts w:ascii="Helvetica Neue" w:hAnsi="Helvetica Neue"/>
-          <w:sz w:val="18"/>
-          <w:szCs w:val="18"/>
-          <w:lang w:val="en-GB"/>
-        </w:rPr>
-        <w:t xml:space="preserve"> Technologies Inc. (2015). Collaborative data science. </w:t>
-      </w:r>
-      <w:proofErr w:type="spellStart"/>
-      <w:r>
-        <w:rPr>
-          <w:rFonts w:ascii="Helvetica Neue" w:hAnsi="Helvetica Neue"/>
-          <w:sz w:val="18"/>
-          <w:szCs w:val="18"/>
-          <w:lang w:val="en-GB"/>
-        </w:rPr>
-        <w:t>Plotly</w:t>
-      </w:r>
-      <w:proofErr w:type="spellEnd"/>
-      <w:r>
-        <w:rPr>
-          <w:rFonts w:ascii="Helvetica Neue" w:hAnsi="Helvetica Neue"/>
-          <w:sz w:val="18"/>
-          <w:szCs w:val="18"/>
-          <w:lang w:val="en-GB"/>
-        </w:rPr>
-        <w:t xml:space="preserve"> Technologies Inc. </w:t>
+        <w:t xml:space="preserve">Plotly Technologies Inc. (2015). Collaborative data science. Plotly Technologies Inc. </w:t>
       </w:r>
       <w:hyperlink r:id="rId29" w:history="1">
         <w:r>
@@ -17053,7 +13557,6 @@
           <w:lang w:val="en-GB"/>
         </w:rPr>
       </w:pPr>
-      <w:proofErr w:type="spellStart"/>
       <w:r>
         <w:rPr>
           <w:rFonts w:ascii="Helvetica Neue" w:hAnsi="Helvetica Neue"/>
@@ -17061,37 +13564,7 @@
           <w:szCs w:val="18"/>
           <w:lang w:val="en-GB"/>
         </w:rPr>
-        <w:t>Ronneberger</w:t>
-      </w:r>
-      <w:proofErr w:type="spellEnd"/>
-      <w:r>
-        <w:rPr>
-          <w:rFonts w:ascii="Helvetica Neue" w:hAnsi="Helvetica Neue"/>
-          <w:sz w:val="18"/>
-          <w:szCs w:val="18"/>
-          <w:lang w:val="en-GB"/>
-        </w:rPr>
-        <w:t xml:space="preserve">, O., Fischer, P. &amp; </w:t>
-      </w:r>
-      <w:proofErr w:type="spellStart"/>
-      <w:r>
-        <w:rPr>
-          <w:rFonts w:ascii="Helvetica Neue" w:hAnsi="Helvetica Neue"/>
-          <w:sz w:val="18"/>
-          <w:szCs w:val="18"/>
-          <w:lang w:val="en-GB"/>
-        </w:rPr>
-        <w:t>Brox</w:t>
-      </w:r>
-      <w:proofErr w:type="spellEnd"/>
-      <w:r>
-        <w:rPr>
-          <w:rFonts w:ascii="Helvetica Neue" w:hAnsi="Helvetica Neue"/>
-          <w:sz w:val="18"/>
-          <w:szCs w:val="18"/>
-          <w:lang w:val="en-GB"/>
-        </w:rPr>
-        <w:t xml:space="preserve">, T. (2015) U-Net: Convolutional networks for biomedical image segmentation. In </w:t>
+        <w:t xml:space="preserve">Ronneberger, O., Fischer, P. &amp; Brox, T. (2015) U-Net: Convolutional networks for biomedical image segmentation. In </w:t>
       </w:r>
       <w:r>
         <w:rPr>
@@ -17102,31 +13575,7 @@
           <w:szCs w:val="18"/>
           <w:lang w:val="en-GB"/>
         </w:rPr>
-        <w:t xml:space="preserve">Medical Image Computing and Computer-Assisted </w:t>
-      </w:r>
-      <w:proofErr w:type="spellStart"/>
-      <w:r>
-        <w:rPr>
-          <w:rFonts w:ascii="Helvetica Neue" w:hAnsi="Helvetica Neue"/>
-          <w:i/>
-          <w:iCs/>
-          <w:sz w:val="18"/>
-          <w:szCs w:val="18"/>
-          <w:lang w:val="en-GB"/>
-        </w:rPr>
-        <w:t>Interventio</w:t>
-      </w:r>
-      <w:proofErr w:type="spellEnd"/>
-      <w:r>
-        <w:rPr>
-          <w:rFonts w:ascii="Helvetica Neue" w:hAnsi="Helvetica Neue"/>
-          <w:i/>
-          <w:iCs/>
-          <w:sz w:val="18"/>
-          <w:szCs w:val="18"/>
-          <w:lang w:val="en-GB"/>
-        </w:rPr>
-        <w:t xml:space="preserve">. </w:t>
+        <w:t xml:space="preserve">Medical Image Computing and Computer-Assisted Interventio. </w:t>
       </w:r>
       <w:r>
         <w:rPr>
@@ -17168,27 +13617,7 @@
           <w:szCs w:val="18"/>
           <w:lang w:val="en-GB"/>
         </w:rPr>
-        <w:t xml:space="preserve">Tan, M. &amp; Le, Q. V. (2020). </w:t>
-      </w:r>
-      <w:proofErr w:type="spellStart"/>
-      <w:r>
-        <w:rPr>
-          <w:rFonts w:ascii="Helvetica Neue" w:hAnsi="Helvetica Neue"/>
-          <w:sz w:val="18"/>
-          <w:szCs w:val="18"/>
-          <w:lang w:val="en-GB"/>
-        </w:rPr>
-        <w:t>EfficientNet</w:t>
-      </w:r>
-      <w:proofErr w:type="spellEnd"/>
-      <w:r>
-        <w:rPr>
-          <w:rFonts w:ascii="Helvetica Neue" w:hAnsi="Helvetica Neue"/>
-          <w:sz w:val="18"/>
-          <w:szCs w:val="18"/>
-          <w:lang w:val="en-GB"/>
-        </w:rPr>
-        <w:t>: Rethinking model scaling for convolutional neural networks. https://doi.org/10.48550/arXiv.1905.11946.</w:t>
+        <w:t>Tan, M. &amp; Le, Q. V. (2020). EfficientNet: Rethinking model scaling for convolutional neural networks. https://doi.org/10.48550/arXiv.1905.11946.</w:t>
       </w:r>
     </w:p>
     <w:p>
@@ -17247,7 +13676,6 @@
           <w:lang w:val="en-GB"/>
         </w:rPr>
       </w:pPr>
-      <w:proofErr w:type="spellStart"/>
       <w:r>
         <w:rPr>
           <w:rFonts w:ascii="Helvetica Neue" w:hAnsi="Helvetica Neue"/>
@@ -17255,35 +13683,7 @@
           <w:szCs w:val="18"/>
           <w:lang w:val="en-GB"/>
         </w:rPr>
-        <w:t>Russakovsky</w:t>
-      </w:r>
-      <w:proofErr w:type="spellEnd"/>
-      <w:r>
-        <w:rPr>
-          <w:rFonts w:ascii="Helvetica Neue" w:hAnsi="Helvetica Neue"/>
-          <w:sz w:val="18"/>
-          <w:szCs w:val="18"/>
-          <w:lang w:val="en-GB"/>
-        </w:rPr>
-        <w:t xml:space="preserve">, O. et al. </w:t>
-      </w:r>
-      <w:r>
-        <w:rPr>
-          <w:rFonts w:ascii="Helvetica Neue" w:hAnsi="Helvetica Neue"/>
-          <w:sz w:val="18"/>
-          <w:szCs w:val="18"/>
-          <w:lang w:val="en-GB"/>
-        </w:rPr>
-        <w:t xml:space="preserve">(2015). </w:t>
-      </w:r>
-      <w:r>
-        <w:rPr>
-          <w:rFonts w:ascii="Helvetica Neue" w:hAnsi="Helvetica Neue"/>
-          <w:sz w:val="18"/>
-          <w:szCs w:val="18"/>
-          <w:lang w:val="en-GB"/>
-        </w:rPr>
-        <w:t xml:space="preserve">ImageNet large scale visual recognition challenge. </w:t>
+        <w:t xml:space="preserve">Russakovsky, O. et al. (2015). ImageNet large scale visual recognition challenge. </w:t>
       </w:r>
       <w:r>
         <w:rPr>
@@ -17294,49 +13694,16 @@
           <w:szCs w:val="18"/>
           <w:lang w:val="en-GB"/>
         </w:rPr>
-        <w:t xml:space="preserve">Int. J. </w:t>
-      </w:r>
-      <w:proofErr w:type="spellStart"/>
-      <w:r>
-        <w:rPr>
-          <w:rFonts w:ascii="Helvetica Neue" w:hAnsi="Helvetica Neue"/>
-          <w:i/>
-          <w:iCs/>
+        <w:t>Int. J. Comput. Vis.</w:t>
+      </w:r>
+      <w:r>
+        <w:rPr>
+          <w:rFonts w:ascii="Helvetica Neue" w:hAnsi="Helvetica Neue"/>
           <w:sz w:val="18"/>
           <w:szCs w:val="18"/>
           <w:lang w:val="en-GB"/>
         </w:rPr>
-        <w:t>Comput</w:t>
-      </w:r>
-      <w:proofErr w:type="spellEnd"/>
-      <w:r>
-        <w:rPr>
-          <w:rFonts w:ascii="Helvetica Neue" w:hAnsi="Helvetica Neue"/>
-          <w:i/>
-          <w:iCs/>
-          <w:sz w:val="18"/>
-          <w:szCs w:val="18"/>
-          <w:lang w:val="en-GB"/>
-        </w:rPr>
-        <w:t>. Vis.</w:t>
-      </w:r>
-      <w:r>
-        <w:rPr>
-          <w:rFonts w:ascii="Helvetica Neue" w:hAnsi="Helvetica Neue"/>
-          <w:sz w:val="18"/>
-          <w:szCs w:val="18"/>
-          <w:lang w:val="en-GB"/>
-        </w:rPr>
-        <w:t xml:space="preserve"> 115, 211–252</w:t>
-      </w:r>
-      <w:r>
-        <w:rPr>
-          <w:rFonts w:ascii="Helvetica Neue" w:hAnsi="Helvetica Neue"/>
-          <w:sz w:val="18"/>
-          <w:szCs w:val="18"/>
-          <w:lang w:val="en-GB"/>
-        </w:rPr>
-        <w:t>.</w:t>
+        <w:t xml:space="preserve"> 115, 211–252.</w:t>
       </w:r>
     </w:p>
     <w:p>

</xml_diff>